<commit_message>
Issue #25: Added remaining black box tests
Added the remaining BBT cases that fulfill all possible UCs
</commit_message>
<xml_diff>
--- a/CoffeeMaker/BlackBoxTests/EditRecipe_BBT.docx
+++ b/CoffeeMaker/BlackBoxTests/EditRecipe_BBT.docx
@@ -5,17 +5,15 @@
     <w:p>
       <w:pPr>
         <w:rPr>
+          <w:rFonts w:cstheme="minorHAnsi"/>
           <w:b/>
-          <w:sz w:val="36"/>
-          <w:szCs w:val="36"/>
         </w:rPr>
       </w:pPr>
       <w:proofErr w:type="spellStart"/>
       <w:r>
         <w:rPr>
+          <w:rFonts w:cstheme="minorHAnsi"/>
           <w:b/>
-          <w:sz w:val="36"/>
-          <w:szCs w:val="36"/>
         </w:rPr>
         <w:t>CoffeeMaker</w:t>
       </w:r>
@@ -24,26 +22,23 @@
     <w:p>
       <w:pPr>
         <w:rPr>
+          <w:rFonts w:cstheme="minorHAnsi"/>
           <w:b/>
-          <w:sz w:val="28"/>
-          <w:szCs w:val="28"/>
         </w:rPr>
       </w:pPr>
       <w:proofErr w:type="spellStart"/>
       <w:r>
         <w:rPr>
+          <w:rFonts w:cstheme="minorHAnsi"/>
           <w:b/>
-          <w:sz w:val="28"/>
-          <w:szCs w:val="28"/>
         </w:rPr>
         <w:t>EditRecipe</w:t>
       </w:r>
       <w:proofErr w:type="spellEnd"/>
       <w:r>
         <w:rPr>
+          <w:rFonts w:cstheme="minorHAnsi"/>
           <w:b/>
-          <w:sz w:val="28"/>
-          <w:szCs w:val="28"/>
         </w:rPr>
         <w:t xml:space="preserve"> Black Box Tests</w:t>
       </w:r>
@@ -55,10 +50,10 @@
         <w:tblLook w:val="04A0" w:firstRow="1" w:lastRow="0" w:firstColumn="1" w:lastColumn="0" w:noHBand="0" w:noVBand="1"/>
       </w:tblPr>
       <w:tblGrid>
-        <w:gridCol w:w="1435"/>
-        <w:gridCol w:w="1834"/>
-        <w:gridCol w:w="3220"/>
-        <w:gridCol w:w="2861"/>
+        <w:gridCol w:w="1445"/>
+        <w:gridCol w:w="1833"/>
+        <w:gridCol w:w="3216"/>
+        <w:gridCol w:w="2856"/>
       </w:tblGrid>
       <w:tr>
         <w:tc>
@@ -68,11 +63,13 @@
           <w:p>
             <w:pPr>
               <w:rPr>
+                <w:rFonts w:cstheme="minorHAnsi"/>
                 <w:b/>
               </w:rPr>
             </w:pPr>
             <w:r>
               <w:rPr>
+                <w:rFonts w:cstheme="minorHAnsi"/>
                 <w:b/>
               </w:rPr>
               <w:t>Test ID</w:t>
@@ -86,11 +83,13 @@
           <w:p>
             <w:pPr>
               <w:rPr>
+                <w:rFonts w:cstheme="minorHAnsi"/>
                 <w:b/>
               </w:rPr>
             </w:pPr>
             <w:r>
               <w:rPr>
+                <w:rFonts w:cstheme="minorHAnsi"/>
                 <w:b/>
               </w:rPr>
               <w:t>Description</w:t>
@@ -104,11 +103,13 @@
           <w:p>
             <w:pPr>
               <w:rPr>
+                <w:rFonts w:cstheme="minorHAnsi"/>
                 <w:b/>
               </w:rPr>
             </w:pPr>
             <w:r>
               <w:rPr>
+                <w:rFonts w:cstheme="minorHAnsi"/>
                 <w:b/>
               </w:rPr>
               <w:t>Expected Results</w:t>
@@ -122,11 +123,13 @@
           <w:p>
             <w:pPr>
               <w:rPr>
+                <w:rFonts w:cstheme="minorHAnsi"/>
                 <w:b/>
               </w:rPr>
             </w:pPr>
             <w:r>
               <w:rPr>
+                <w:rFonts w:cstheme="minorHAnsi"/>
                 <w:b/>
               </w:rPr>
               <w:t>Actual Results</w:t>
@@ -140,17 +143,29 @@
             <w:tcW w:w="1435" w:type="dxa"/>
           </w:tcPr>
           <w:p>
-            <w:r>
-              <w:t>editRecipe2:</w:t>
-            </w:r>
-          </w:p>
-          <w:p/>
-          <w:p>
-            <w:r>
-              <w:t>Non-integer</w:t>
-            </w:r>
-            <w:r>
-              <w:t xml:space="preserve"> price</w:t>
+            <w:pPr>
+              <w:rPr>
+                <w:rFonts w:cstheme="minorHAnsi"/>
+              </w:rPr>
+            </w:pPr>
+            <w:r>
+              <w:rPr>
+                <w:rFonts w:cstheme="minorHAnsi"/>
+              </w:rPr>
+              <w:t>editRecipe1:</w:t>
+            </w:r>
+            <w:r>
+              <w:rPr>
+                <w:rFonts w:cstheme="minorHAnsi"/>
+              </w:rPr>
+              <w:br/>
+            </w:r>
+            <w:r>
+              <w:rPr>
+                <w:rFonts w:cstheme="minorHAnsi"/>
+              </w:rPr>
+              <w:br/>
+              <w:t>Edit a recipe</w:t>
             </w:r>
           </w:p>
         </w:tc>
@@ -159,80 +174,163 @@
             <w:tcW w:w="1834" w:type="dxa"/>
           </w:tcPr>
           <w:p>
-            <w:r>
-              <w:t>Precondition: addRecipe1 has run successfully</w:t>
-            </w:r>
-          </w:p>
-          <w:p/>
-          <w:p>
-            <w:r>
-              <w:t>Click link to “Edit a Recipe”</w:t>
-            </w:r>
-          </w:p>
-          <w:p>
-            <w:r>
-              <w:t>Select: Coffee</w:t>
-            </w:r>
-          </w:p>
-          <w:p>
-            <w:r>
-              <w:t>Enter the following:</w:t>
-            </w:r>
-          </w:p>
-          <w:p>
-            <w:r>
-              <w:t>Price: 2.5</w:t>
-            </w:r>
-          </w:p>
-          <w:p>
-            <w:r>
+            <w:pPr>
+              <w:pStyle w:val="NormalWeb"/>
+              <w:spacing w:before="75" w:after="150"/>
+              <w:textAlignment w:val="baseline"/>
+              <w:rPr>
+                <w:rFonts w:asciiTheme="minorHAnsi" w:hAnsiTheme="minorHAnsi" w:cstheme="minorHAnsi"/>
+                <w:color w:val="000000"/>
+                <w:sz w:val="22"/>
+                <w:szCs w:val="22"/>
+              </w:rPr>
+            </w:pPr>
+            <w:r>
+              <w:rPr>
+                <w:rFonts w:asciiTheme="minorHAnsi" w:hAnsiTheme="minorHAnsi" w:cstheme="minorHAnsi"/>
+                <w:color w:val="000000"/>
+                <w:sz w:val="22"/>
+                <w:szCs w:val="22"/>
+              </w:rPr>
+              <w:t>Precondition: addRecipe1 has run successfully </w:t>
+            </w:r>
+          </w:p>
+          <w:p>
+            <w:pPr>
+              <w:pStyle w:val="NormalWeb"/>
+              <w:spacing w:before="75" w:after="150"/>
+              <w:textAlignment w:val="baseline"/>
+              <w:rPr>
+                <w:rFonts w:asciiTheme="minorHAnsi" w:hAnsiTheme="minorHAnsi" w:cstheme="minorHAnsi"/>
+                <w:color w:val="000000"/>
+                <w:sz w:val="22"/>
+                <w:szCs w:val="22"/>
+              </w:rPr>
+            </w:pPr>
+            <w:r>
+              <w:rPr>
+                <w:rFonts w:asciiTheme="minorHAnsi" w:hAnsiTheme="minorHAnsi" w:cstheme="minorHAnsi"/>
+                <w:color w:val="000000"/>
+                <w:sz w:val="22"/>
+                <w:szCs w:val="22"/>
+              </w:rPr>
+              <w:br/>
+              <w:t>Click link to "Edit a Recipe"</w:t>
+            </w:r>
+            <w:r>
+              <w:rPr>
+                <w:rFonts w:asciiTheme="minorHAnsi" w:hAnsiTheme="minorHAnsi" w:cstheme="minorHAnsi"/>
+                <w:color w:val="000000"/>
+                <w:sz w:val="22"/>
+                <w:szCs w:val="22"/>
+              </w:rPr>
+              <w:br/>
+              <w:t>Select: Coffee </w:t>
+            </w:r>
+            <w:r>
+              <w:rPr>
+                <w:rFonts w:asciiTheme="minorHAnsi" w:hAnsiTheme="minorHAnsi" w:cstheme="minorHAnsi"/>
+                <w:color w:val="000000"/>
+                <w:sz w:val="22"/>
+                <w:szCs w:val="22"/>
+              </w:rPr>
+              <w:br/>
+              <w:t>Enter the following: </w:t>
+            </w:r>
+            <w:r>
+              <w:rPr>
+                <w:rFonts w:asciiTheme="minorHAnsi" w:hAnsiTheme="minorHAnsi" w:cstheme="minorHAnsi"/>
+                <w:color w:val="000000"/>
+                <w:sz w:val="22"/>
+                <w:szCs w:val="22"/>
+              </w:rPr>
+              <w:br/>
+              <w:t>Price: 70</w:t>
+            </w:r>
+            <w:r>
+              <w:rPr>
+                <w:rFonts w:asciiTheme="minorHAnsi" w:hAnsiTheme="minorHAnsi" w:cstheme="minorHAnsi"/>
+                <w:color w:val="000000"/>
+                <w:sz w:val="22"/>
+                <w:szCs w:val="22"/>
+              </w:rPr>
+              <w:br/>
               <w:t>Coffee: 3</w:t>
             </w:r>
-          </w:p>
-          <w:p>
-            <w:r>
+            <w:r>
+              <w:rPr>
+                <w:rFonts w:asciiTheme="minorHAnsi" w:hAnsiTheme="minorHAnsi" w:cstheme="minorHAnsi"/>
+                <w:color w:val="000000"/>
+                <w:sz w:val="22"/>
+                <w:szCs w:val="22"/>
+              </w:rPr>
+              <w:br/>
               <w:t>Milk: 1</w:t>
             </w:r>
-          </w:p>
-          <w:p>
-            <w:r>
+            <w:r>
+              <w:rPr>
+                <w:rFonts w:asciiTheme="minorHAnsi" w:hAnsiTheme="minorHAnsi" w:cstheme="minorHAnsi"/>
+                <w:color w:val="000000"/>
+                <w:sz w:val="22"/>
+                <w:szCs w:val="22"/>
+              </w:rPr>
+              <w:br/>
               <w:t>Sugar: 1</w:t>
             </w:r>
-          </w:p>
-          <w:p>
-            <w:r>
-              <w:t>Chocolate: 0</w:t>
-            </w:r>
-          </w:p>
-          <w:p>
-            <w:r>
-              <w:t>Return to main menu</w:t>
-            </w:r>
-          </w:p>
-          <w:p/>
+            <w:r>
+              <w:rPr>
+                <w:rFonts w:asciiTheme="minorHAnsi" w:hAnsiTheme="minorHAnsi" w:cstheme="minorHAnsi"/>
+                <w:color w:val="000000"/>
+                <w:sz w:val="22"/>
+                <w:szCs w:val="22"/>
+              </w:rPr>
+              <w:br/>
+              <w:t>Chocolate: 0 </w:t>
+            </w:r>
+            <w:r>
+              <w:rPr>
+                <w:rFonts w:asciiTheme="minorHAnsi" w:hAnsiTheme="minorHAnsi" w:cstheme="minorHAnsi"/>
+                <w:color w:val="000000"/>
+                <w:sz w:val="22"/>
+                <w:szCs w:val="22"/>
+              </w:rPr>
+              <w:br/>
+            </w:r>
+            <w:r>
+              <w:rPr>
+                <w:rFonts w:asciiTheme="minorHAnsi" w:hAnsiTheme="minorHAnsi" w:cstheme="minorHAnsi"/>
+                <w:color w:val="000000"/>
+                <w:sz w:val="22"/>
+                <w:szCs w:val="22"/>
+              </w:rPr>
+              <w:t>Submit</w:t>
+            </w:r>
+          </w:p>
+          <w:p>
+            <w:pPr>
+              <w:rPr>
+                <w:rFonts w:cstheme="minorHAnsi"/>
+              </w:rPr>
+            </w:pPr>
+          </w:p>
         </w:tc>
         <w:tc>
           <w:tcPr>
             <w:tcW w:w="3220" w:type="dxa"/>
           </w:tcPr>
           <w:p>
-            <w:r>
-              <w:t>Message “</w:t>
-            </w:r>
-            <w:r>
-              <w:t>Error while editing recipe” appears and the fields are reset.</w:t>
-            </w:r>
-          </w:p>
-          <w:p/>
-          <w:p/>
-          <w:p>
-            <w:r>
-              <w:t>The recipe is n</w:t>
-            </w:r>
-            <w:bookmarkStart w:id="0" w:name="_GoBack"/>
-            <w:bookmarkEnd w:id="0"/>
-            <w:r>
-              <w:t>ot edited.</w:t>
+            <w:pPr>
+              <w:rPr>
+                <w:rFonts w:cstheme="minorHAnsi"/>
+              </w:rPr>
+            </w:pPr>
+            <w:r>
+              <w:rPr>
+                <w:rFonts w:cstheme="minorHAnsi"/>
+                <w:color w:val="000000"/>
+                <w:shd w:val="clear" w:color="auto" w:fill="FFFFFF"/>
+              </w:rPr>
+              <w:t>Recipe successfully edited.</w:t>
             </w:r>
           </w:p>
         </w:tc>
@@ -240,7 +338,13 @@
           <w:tcPr>
             <w:tcW w:w="2861" w:type="dxa"/>
           </w:tcPr>
-          <w:p/>
+          <w:p>
+            <w:pPr>
+              <w:rPr>
+                <w:rFonts w:cstheme="minorHAnsi"/>
+              </w:rPr>
+            </w:pPr>
+          </w:p>
         </w:tc>
       </w:tr>
       <w:tr>
@@ -249,17 +353,42 @@
             <w:tcW w:w="1435" w:type="dxa"/>
           </w:tcPr>
           <w:p>
-            <w:r>
-              <w:t>editRecipe3:</w:t>
-            </w:r>
-          </w:p>
-          <w:p/>
-          <w:p>
-            <w:r>
+            <w:pPr>
+              <w:rPr>
+                <w:rFonts w:cstheme="minorHAnsi"/>
+              </w:rPr>
+            </w:pPr>
+            <w:r>
+              <w:rPr>
+                <w:rFonts w:cstheme="minorHAnsi"/>
+              </w:rPr>
+              <w:t>editRecipe2:</w:t>
+            </w:r>
+          </w:p>
+          <w:p>
+            <w:pPr>
+              <w:rPr>
+                <w:rFonts w:cstheme="minorHAnsi"/>
+              </w:rPr>
+            </w:pPr>
+          </w:p>
+          <w:p>
+            <w:pPr>
+              <w:rPr>
+                <w:rFonts w:cstheme="minorHAnsi"/>
+              </w:rPr>
+            </w:pPr>
+            <w:r>
+              <w:rPr>
+                <w:rFonts w:cstheme="minorHAnsi"/>
+              </w:rPr>
               <w:t>Non-integer</w:t>
             </w:r>
             <w:r>
-              <w:t xml:space="preserve"> coffee</w:t>
+              <w:rPr>
+                <w:rFonts w:cstheme="minorHAnsi"/>
+              </w:rPr>
+              <w:t xml:space="preserve"> price</w:t>
             </w:r>
           </w:p>
         </w:tc>
@@ -268,76 +397,209 @@
             <w:tcW w:w="1834" w:type="dxa"/>
           </w:tcPr>
           <w:p>
-            <w:r>
+            <w:pPr>
+              <w:rPr>
+                <w:rFonts w:cstheme="minorHAnsi"/>
+              </w:rPr>
+            </w:pPr>
+            <w:r>
+              <w:rPr>
+                <w:rFonts w:cstheme="minorHAnsi"/>
+              </w:rPr>
               <w:t>Precondition: addRecipe1 has run successfully</w:t>
             </w:r>
           </w:p>
-          <w:p/>
-          <w:p>
-            <w:r>
+          <w:p>
+            <w:pPr>
+              <w:rPr>
+                <w:rFonts w:cstheme="minorHAnsi"/>
+              </w:rPr>
+            </w:pPr>
+          </w:p>
+          <w:p>
+            <w:pPr>
+              <w:rPr>
+                <w:rFonts w:cstheme="minorHAnsi"/>
+              </w:rPr>
+            </w:pPr>
+            <w:r>
+              <w:rPr>
+                <w:rFonts w:cstheme="minorHAnsi"/>
+              </w:rPr>
               <w:t>Click link to “Edit a Recipe”</w:t>
             </w:r>
           </w:p>
           <w:p>
-            <w:r>
+            <w:pPr>
+              <w:rPr>
+                <w:rFonts w:cstheme="minorHAnsi"/>
+              </w:rPr>
+            </w:pPr>
+            <w:r>
+              <w:rPr>
+                <w:rFonts w:cstheme="minorHAnsi"/>
+              </w:rPr>
               <w:t>Select: Coffee</w:t>
             </w:r>
           </w:p>
           <w:p>
-            <w:r>
+            <w:pPr>
+              <w:rPr>
+                <w:rFonts w:cstheme="minorHAnsi"/>
+              </w:rPr>
+            </w:pPr>
+            <w:r>
+              <w:rPr>
+                <w:rFonts w:cstheme="minorHAnsi"/>
+              </w:rPr>
               <w:t>Enter the following:</w:t>
             </w:r>
           </w:p>
           <w:p>
-            <w:r>
-              <w:t>Price: 10</w:t>
-            </w:r>
-          </w:p>
-          <w:p>
-            <w:r>
+            <w:pPr>
+              <w:rPr>
+                <w:rFonts w:cstheme="minorHAnsi"/>
+              </w:rPr>
+            </w:pPr>
+            <w:r>
+              <w:rPr>
+                <w:rFonts w:cstheme="minorHAnsi"/>
+              </w:rPr>
+              <w:t>Price: 2.5</w:t>
+            </w:r>
+          </w:p>
+          <w:p>
+            <w:pPr>
+              <w:rPr>
+                <w:rFonts w:cstheme="minorHAnsi"/>
+              </w:rPr>
+            </w:pPr>
+            <w:r>
+              <w:rPr>
+                <w:rFonts w:cstheme="minorHAnsi"/>
+              </w:rPr>
               <w:t>Coffee: 3</w:t>
             </w:r>
-            <w:r>
-              <w:t>.5</w:t>
-            </w:r>
-          </w:p>
-          <w:p>
-            <w:r>
+          </w:p>
+          <w:p>
+            <w:pPr>
+              <w:rPr>
+                <w:rFonts w:cstheme="minorHAnsi"/>
+              </w:rPr>
+            </w:pPr>
+            <w:r>
+              <w:rPr>
+                <w:rFonts w:cstheme="minorHAnsi"/>
+              </w:rPr>
               <w:t>Milk: 1</w:t>
             </w:r>
           </w:p>
           <w:p>
-            <w:r>
+            <w:pPr>
+              <w:rPr>
+                <w:rFonts w:cstheme="minorHAnsi"/>
+              </w:rPr>
+            </w:pPr>
+            <w:r>
+              <w:rPr>
+                <w:rFonts w:cstheme="minorHAnsi"/>
+              </w:rPr>
               <w:t>Sugar: 1</w:t>
             </w:r>
           </w:p>
           <w:p>
-            <w:r>
+            <w:pPr>
+              <w:rPr>
+                <w:rFonts w:cstheme="minorHAnsi"/>
+              </w:rPr>
+            </w:pPr>
+            <w:r>
+              <w:rPr>
+                <w:rFonts w:cstheme="minorHAnsi"/>
+              </w:rPr>
               <w:t>Chocolate: 0</w:t>
             </w:r>
           </w:p>
           <w:p>
-            <w:r>
-              <w:t>Return to main menu</w:t>
-            </w:r>
-          </w:p>
-          <w:p/>
+            <w:pPr>
+              <w:rPr>
+                <w:rFonts w:cstheme="minorHAnsi"/>
+              </w:rPr>
+            </w:pPr>
+            <w:r>
+              <w:rPr>
+                <w:rFonts w:cstheme="minorHAnsi"/>
+              </w:rPr>
+              <w:t>Submit</w:t>
+            </w:r>
+          </w:p>
+          <w:p>
+            <w:pPr>
+              <w:rPr>
+                <w:rFonts w:cstheme="minorHAnsi"/>
+              </w:rPr>
+            </w:pPr>
+          </w:p>
         </w:tc>
         <w:tc>
           <w:tcPr>
             <w:tcW w:w="3220" w:type="dxa"/>
           </w:tcPr>
           <w:p>
-            <w:r>
+            <w:pPr>
+              <w:rPr>
+                <w:rFonts w:cstheme="minorHAnsi"/>
+              </w:rPr>
+            </w:pPr>
+            <w:r>
+              <w:rPr>
+                <w:rFonts w:cstheme="minorHAnsi"/>
+              </w:rPr>
               <w:t>Message “</w:t>
             </w:r>
             <w:r>
-              <w:t>Error while editing recipe” appears and the fields are reset.</w:t>
-            </w:r>
-          </w:p>
-          <w:p/>
-          <w:p>
-            <w:r>
+              <w:rPr>
+                <w:rFonts w:cstheme="minorHAnsi"/>
+              </w:rPr>
+              <w:t xml:space="preserve">Error while editing recipe” appears and the fields are </w:t>
+            </w:r>
+            <w:r>
+              <w:rPr>
+                <w:rFonts w:cstheme="minorHAnsi"/>
+              </w:rPr>
+              <w:t xml:space="preserve">not </w:t>
+            </w:r>
+            <w:r>
+              <w:rPr>
+                <w:rFonts w:cstheme="minorHAnsi"/>
+              </w:rPr>
+              <w:t>reset.</w:t>
+            </w:r>
+          </w:p>
+          <w:p>
+            <w:pPr>
+              <w:rPr>
+                <w:rFonts w:cstheme="minorHAnsi"/>
+              </w:rPr>
+            </w:pPr>
+          </w:p>
+          <w:p>
+            <w:pPr>
+              <w:rPr>
+                <w:rFonts w:cstheme="minorHAnsi"/>
+              </w:rPr>
+            </w:pPr>
+          </w:p>
+          <w:p>
+            <w:pPr>
+              <w:rPr>
+                <w:rFonts w:cstheme="minorHAnsi"/>
+              </w:rPr>
+            </w:pPr>
+            <w:r>
+              <w:rPr>
+                <w:rFonts w:cstheme="minorHAnsi"/>
+              </w:rPr>
               <w:t>The recipe is not edited.</w:t>
             </w:r>
           </w:p>
@@ -346,7 +608,13 @@
           <w:tcPr>
             <w:tcW w:w="2861" w:type="dxa"/>
           </w:tcPr>
-          <w:p/>
+          <w:p>
+            <w:pPr>
+              <w:rPr>
+                <w:rFonts w:cstheme="minorHAnsi"/>
+              </w:rPr>
+            </w:pPr>
+          </w:p>
         </w:tc>
       </w:tr>
       <w:tr>
@@ -355,14 +623,42 @@
             <w:tcW w:w="1435" w:type="dxa"/>
           </w:tcPr>
           <w:p>
-            <w:r>
-              <w:t>editRecipe4:</w:t>
-            </w:r>
-          </w:p>
-          <w:p/>
-          <w:p>
-            <w:r>
-              <w:t>Negative price</w:t>
+            <w:pPr>
+              <w:rPr>
+                <w:rFonts w:cstheme="minorHAnsi"/>
+              </w:rPr>
+            </w:pPr>
+            <w:r>
+              <w:rPr>
+                <w:rFonts w:cstheme="minorHAnsi"/>
+              </w:rPr>
+              <w:t>editRecipe3:</w:t>
+            </w:r>
+          </w:p>
+          <w:p>
+            <w:pPr>
+              <w:rPr>
+                <w:rFonts w:cstheme="minorHAnsi"/>
+              </w:rPr>
+            </w:pPr>
+          </w:p>
+          <w:p>
+            <w:pPr>
+              <w:rPr>
+                <w:rFonts w:cstheme="minorHAnsi"/>
+              </w:rPr>
+            </w:pPr>
+            <w:r>
+              <w:rPr>
+                <w:rFonts w:cstheme="minorHAnsi"/>
+              </w:rPr>
+              <w:t>Non-integer</w:t>
+            </w:r>
+            <w:r>
+              <w:rPr>
+                <w:rFonts w:cstheme="minorHAnsi"/>
+              </w:rPr>
+              <w:t xml:space="preserve"> coffee</w:t>
             </w:r>
           </w:p>
         </w:tc>
@@ -371,84 +667,202 @@
             <w:tcW w:w="1834" w:type="dxa"/>
           </w:tcPr>
           <w:p>
-            <w:r>
-              <w:t>Precondition:</w:t>
-            </w:r>
-          </w:p>
-          <w:p>
-            <w:r>
-              <w:t>addRecipe1 has run successfully</w:t>
-            </w:r>
-          </w:p>
-          <w:p/>
-          <w:p>
-            <w:r>
+            <w:pPr>
+              <w:rPr>
+                <w:rFonts w:cstheme="minorHAnsi"/>
+              </w:rPr>
+            </w:pPr>
+            <w:r>
+              <w:rPr>
+                <w:rFonts w:cstheme="minorHAnsi"/>
+              </w:rPr>
+              <w:t>Precondition: addRecipe1 has run successfully</w:t>
+            </w:r>
+          </w:p>
+          <w:p>
+            <w:pPr>
+              <w:rPr>
+                <w:rFonts w:cstheme="minorHAnsi"/>
+              </w:rPr>
+            </w:pPr>
+          </w:p>
+          <w:p>
+            <w:pPr>
+              <w:rPr>
+                <w:rFonts w:cstheme="minorHAnsi"/>
+              </w:rPr>
+            </w:pPr>
+            <w:r>
+              <w:rPr>
+                <w:rFonts w:cstheme="minorHAnsi"/>
+              </w:rPr>
               <w:t>Click link to “Edit a Recipe”</w:t>
             </w:r>
           </w:p>
           <w:p>
-            <w:r>
+            <w:pPr>
+              <w:rPr>
+                <w:rFonts w:cstheme="minorHAnsi"/>
+              </w:rPr>
+            </w:pPr>
+            <w:r>
+              <w:rPr>
+                <w:rFonts w:cstheme="minorHAnsi"/>
+              </w:rPr>
               <w:t>Select: Coffee</w:t>
             </w:r>
           </w:p>
           <w:p>
-            <w:r>
-              <w:lastRenderedPageBreak/>
+            <w:pPr>
+              <w:rPr>
+                <w:rFonts w:cstheme="minorHAnsi"/>
+              </w:rPr>
+            </w:pPr>
+            <w:r>
+              <w:rPr>
+                <w:rFonts w:cstheme="minorHAnsi"/>
+              </w:rPr>
               <w:t>Enter the following:</w:t>
             </w:r>
           </w:p>
           <w:p>
-            <w:r>
-              <w:t xml:space="preserve">Price: </w:t>
-            </w:r>
-            <w:r>
-              <w:t>-</w:t>
-            </w:r>
-            <w:r>
-              <w:t>10</w:t>
-            </w:r>
-          </w:p>
-          <w:p>
-            <w:r>
-              <w:t>Coffee: 3</w:t>
-            </w:r>
-          </w:p>
-          <w:p>
-            <w:r>
+            <w:pPr>
+              <w:rPr>
+                <w:rFonts w:cstheme="minorHAnsi"/>
+              </w:rPr>
+            </w:pPr>
+            <w:r>
+              <w:rPr>
+                <w:rFonts w:cstheme="minorHAnsi"/>
+              </w:rPr>
+              <w:t>Price: 10</w:t>
+            </w:r>
+          </w:p>
+          <w:p>
+            <w:pPr>
+              <w:rPr>
+                <w:rFonts w:cstheme="minorHAnsi"/>
+              </w:rPr>
+            </w:pPr>
+            <w:r>
+              <w:rPr>
+                <w:rFonts w:cstheme="minorHAnsi"/>
+              </w:rPr>
+              <w:t>Coffee: 3.5</w:t>
+            </w:r>
+          </w:p>
+          <w:p>
+            <w:pPr>
+              <w:rPr>
+                <w:rFonts w:cstheme="minorHAnsi"/>
+              </w:rPr>
+            </w:pPr>
+            <w:r>
+              <w:rPr>
+                <w:rFonts w:cstheme="minorHAnsi"/>
+              </w:rPr>
               <w:t>Milk: 1</w:t>
             </w:r>
           </w:p>
           <w:p>
-            <w:r>
+            <w:pPr>
+              <w:rPr>
+                <w:rFonts w:cstheme="minorHAnsi"/>
+              </w:rPr>
+            </w:pPr>
+            <w:r>
+              <w:rPr>
+                <w:rFonts w:cstheme="minorHAnsi"/>
+              </w:rPr>
               <w:t>Sugar: 1</w:t>
             </w:r>
           </w:p>
           <w:p>
-            <w:r>
+            <w:pPr>
+              <w:rPr>
+                <w:rFonts w:cstheme="minorHAnsi"/>
+              </w:rPr>
+            </w:pPr>
+            <w:r>
+              <w:rPr>
+                <w:rFonts w:cstheme="minorHAnsi"/>
+              </w:rPr>
               <w:t>Chocolate: 0</w:t>
             </w:r>
           </w:p>
           <w:p>
-            <w:r>
-              <w:t>Return to main menu</w:t>
-            </w:r>
-          </w:p>
-          <w:p/>
-          <w:p/>
+            <w:pPr>
+              <w:rPr>
+                <w:rFonts w:cstheme="minorHAnsi"/>
+              </w:rPr>
+            </w:pPr>
+            <w:r>
+              <w:rPr>
+                <w:rFonts w:cstheme="minorHAnsi"/>
+              </w:rPr>
+              <w:t>Submit</w:t>
+            </w:r>
+          </w:p>
+          <w:p>
+            <w:pPr>
+              <w:rPr>
+                <w:rFonts w:cstheme="minorHAnsi"/>
+              </w:rPr>
+            </w:pPr>
+          </w:p>
         </w:tc>
         <w:tc>
           <w:tcPr>
             <w:tcW w:w="3220" w:type="dxa"/>
           </w:tcPr>
           <w:p>
-            <w:r>
-              <w:lastRenderedPageBreak/>
-              <w:t>Message “Error while editing recipe” appears and the fields are reset.</w:t>
-            </w:r>
-          </w:p>
-          <w:p/>
-          <w:p>
-            <w:r>
+            <w:pPr>
+              <w:rPr>
+                <w:rFonts w:cstheme="minorHAnsi"/>
+              </w:rPr>
+            </w:pPr>
+            <w:r>
+              <w:rPr>
+                <w:rFonts w:cstheme="minorHAnsi"/>
+              </w:rPr>
+              <w:t>Message “</w:t>
+            </w:r>
+            <w:r>
+              <w:rPr>
+                <w:rFonts w:cstheme="minorHAnsi"/>
+              </w:rPr>
+              <w:t xml:space="preserve">Error while editing recipe” appears and the fields are </w:t>
+            </w:r>
+            <w:r>
+              <w:rPr>
+                <w:rFonts w:cstheme="minorHAnsi"/>
+              </w:rPr>
+              <w:t xml:space="preserve">not </w:t>
+            </w:r>
+            <w:r>
+              <w:rPr>
+                <w:rFonts w:cstheme="minorHAnsi"/>
+              </w:rPr>
+              <w:t>reset.</w:t>
+            </w:r>
+          </w:p>
+          <w:p>
+            <w:pPr>
+              <w:rPr>
+                <w:rFonts w:cstheme="minorHAnsi"/>
+              </w:rPr>
+            </w:pPr>
+          </w:p>
+          <w:p>
+            <w:pPr>
+              <w:rPr>
+                <w:rFonts w:cstheme="minorHAnsi"/>
+              </w:rPr>
+            </w:pPr>
+            <w:r>
+              <w:rPr>
+                <w:rFonts w:cstheme="minorHAnsi"/>
+              </w:rPr>
               <w:t>The recipe is not edited.</w:t>
             </w:r>
           </w:p>
@@ -457,7 +871,13 @@
           <w:tcPr>
             <w:tcW w:w="2861" w:type="dxa"/>
           </w:tcPr>
-          <w:p/>
+          <w:p>
+            <w:pPr>
+              <w:rPr>
+                <w:rFonts w:cstheme="minorHAnsi"/>
+              </w:rPr>
+            </w:pPr>
+          </w:p>
         </w:tc>
       </w:tr>
       <w:tr>
@@ -465,25 +885,274 @@
           <w:tcPr>
             <w:tcW w:w="1435" w:type="dxa"/>
           </w:tcPr>
-          <w:p/>
+          <w:p>
+            <w:pPr>
+              <w:rPr>
+                <w:rFonts w:cstheme="minorHAnsi"/>
+              </w:rPr>
+            </w:pPr>
+            <w:r>
+              <w:rPr>
+                <w:rFonts w:cstheme="minorHAnsi"/>
+              </w:rPr>
+              <w:t>editRecipe</w:t>
+            </w:r>
+            <w:r>
+              <w:rPr>
+                <w:rFonts w:cstheme="minorHAnsi"/>
+              </w:rPr>
+              <w:t>4</w:t>
+            </w:r>
+            <w:r>
+              <w:rPr>
+                <w:rFonts w:cstheme="minorHAnsi"/>
+              </w:rPr>
+              <w:t>:</w:t>
+            </w:r>
+          </w:p>
+          <w:p>
+            <w:pPr>
+              <w:rPr>
+                <w:rFonts w:cstheme="minorHAnsi"/>
+              </w:rPr>
+            </w:pPr>
+          </w:p>
+          <w:p>
+            <w:pPr>
+              <w:rPr>
+                <w:rFonts w:cstheme="minorHAnsi"/>
+              </w:rPr>
+            </w:pPr>
+            <w:r>
+              <w:rPr>
+                <w:rFonts w:cstheme="minorHAnsi"/>
+              </w:rPr>
+              <w:t xml:space="preserve">Non-integer </w:t>
+            </w:r>
+            <w:r>
+              <w:rPr>
+                <w:rFonts w:cstheme="minorHAnsi"/>
+              </w:rPr>
+              <w:t>sugar</w:t>
+            </w:r>
+          </w:p>
         </w:tc>
         <w:tc>
           <w:tcPr>
             <w:tcW w:w="1834" w:type="dxa"/>
           </w:tcPr>
-          <w:p/>
+          <w:p>
+            <w:pPr>
+              <w:rPr>
+                <w:rFonts w:cstheme="minorHAnsi"/>
+              </w:rPr>
+            </w:pPr>
+            <w:r>
+              <w:rPr>
+                <w:rFonts w:cstheme="minorHAnsi"/>
+              </w:rPr>
+              <w:t>Precondition: addRecipe1 has run successfully</w:t>
+            </w:r>
+          </w:p>
+          <w:p>
+            <w:pPr>
+              <w:rPr>
+                <w:rFonts w:cstheme="minorHAnsi"/>
+              </w:rPr>
+            </w:pPr>
+          </w:p>
+          <w:p>
+            <w:pPr>
+              <w:rPr>
+                <w:rFonts w:cstheme="minorHAnsi"/>
+              </w:rPr>
+            </w:pPr>
+            <w:r>
+              <w:rPr>
+                <w:rFonts w:cstheme="minorHAnsi"/>
+              </w:rPr>
+              <w:t>Click link to “Edit a Recipe”</w:t>
+            </w:r>
+          </w:p>
+          <w:p>
+            <w:pPr>
+              <w:rPr>
+                <w:rFonts w:cstheme="minorHAnsi"/>
+              </w:rPr>
+            </w:pPr>
+            <w:r>
+              <w:rPr>
+                <w:rFonts w:cstheme="minorHAnsi"/>
+              </w:rPr>
+              <w:t>Select: Coffee</w:t>
+            </w:r>
+          </w:p>
+          <w:p>
+            <w:pPr>
+              <w:rPr>
+                <w:rFonts w:cstheme="minorHAnsi"/>
+              </w:rPr>
+            </w:pPr>
+            <w:r>
+              <w:rPr>
+                <w:rFonts w:cstheme="minorHAnsi"/>
+              </w:rPr>
+              <w:t>Enter the following:</w:t>
+            </w:r>
+          </w:p>
+          <w:p>
+            <w:pPr>
+              <w:rPr>
+                <w:rFonts w:cstheme="minorHAnsi"/>
+              </w:rPr>
+            </w:pPr>
+            <w:r>
+              <w:rPr>
+                <w:rFonts w:cstheme="minorHAnsi"/>
+              </w:rPr>
+              <w:t>Price: 10</w:t>
+            </w:r>
+          </w:p>
+          <w:p>
+            <w:pPr>
+              <w:rPr>
+                <w:rFonts w:cstheme="minorHAnsi"/>
+              </w:rPr>
+            </w:pPr>
+            <w:r>
+              <w:rPr>
+                <w:rFonts w:cstheme="minorHAnsi"/>
+              </w:rPr>
+              <w:t>Coffee: 3</w:t>
+            </w:r>
+          </w:p>
+          <w:p>
+            <w:pPr>
+              <w:rPr>
+                <w:rFonts w:cstheme="minorHAnsi"/>
+              </w:rPr>
+            </w:pPr>
+            <w:r>
+              <w:rPr>
+                <w:rFonts w:cstheme="minorHAnsi"/>
+              </w:rPr>
+              <w:t>Milk: 1</w:t>
+            </w:r>
+          </w:p>
+          <w:p>
+            <w:pPr>
+              <w:rPr>
+                <w:rFonts w:cstheme="minorHAnsi"/>
+              </w:rPr>
+            </w:pPr>
+            <w:r>
+              <w:rPr>
+                <w:rFonts w:cstheme="minorHAnsi"/>
+              </w:rPr>
+              <w:t>Sugar: 1</w:t>
+            </w:r>
+            <w:r>
+              <w:rPr>
+                <w:rFonts w:cstheme="minorHAnsi"/>
+              </w:rPr>
+              <w:t>.5</w:t>
+            </w:r>
+          </w:p>
+          <w:p>
+            <w:pPr>
+              <w:rPr>
+                <w:rFonts w:cstheme="minorHAnsi"/>
+              </w:rPr>
+            </w:pPr>
+            <w:r>
+              <w:rPr>
+                <w:rFonts w:cstheme="minorHAnsi"/>
+              </w:rPr>
+              <w:t>Chocolate: 0</w:t>
+            </w:r>
+          </w:p>
+          <w:p>
+            <w:pPr>
+              <w:rPr>
+                <w:rFonts w:cstheme="minorHAnsi"/>
+              </w:rPr>
+            </w:pPr>
+            <w:r>
+              <w:rPr>
+                <w:rFonts w:cstheme="minorHAnsi"/>
+              </w:rPr>
+              <w:t>Submit</w:t>
+            </w:r>
+          </w:p>
+          <w:p>
+            <w:pPr>
+              <w:rPr>
+                <w:rFonts w:cstheme="minorHAnsi"/>
+              </w:rPr>
+            </w:pPr>
+          </w:p>
         </w:tc>
         <w:tc>
           <w:tcPr>
             <w:tcW w:w="3220" w:type="dxa"/>
           </w:tcPr>
-          <w:p/>
+          <w:p>
+            <w:pPr>
+              <w:rPr>
+                <w:rFonts w:cstheme="minorHAnsi"/>
+              </w:rPr>
+            </w:pPr>
+            <w:r>
+              <w:rPr>
+                <w:rFonts w:cstheme="minorHAnsi"/>
+              </w:rPr>
+              <w:t xml:space="preserve">Message “Error while editing recipe” appears and the fields are </w:t>
+            </w:r>
+            <w:r>
+              <w:rPr>
+                <w:rFonts w:cstheme="minorHAnsi"/>
+              </w:rPr>
+              <w:t xml:space="preserve">not </w:t>
+            </w:r>
+            <w:r>
+              <w:rPr>
+                <w:rFonts w:cstheme="minorHAnsi"/>
+              </w:rPr>
+              <w:t>reset.</w:t>
+            </w:r>
+          </w:p>
+          <w:p>
+            <w:pPr>
+              <w:rPr>
+                <w:rFonts w:cstheme="minorHAnsi"/>
+              </w:rPr>
+            </w:pPr>
+          </w:p>
+          <w:p>
+            <w:pPr>
+              <w:rPr>
+                <w:rFonts w:cstheme="minorHAnsi"/>
+              </w:rPr>
+            </w:pPr>
+            <w:r>
+              <w:rPr>
+                <w:rFonts w:cstheme="minorHAnsi"/>
+              </w:rPr>
+              <w:t>The recipe is not edited.</w:t>
+            </w:r>
+          </w:p>
         </w:tc>
         <w:tc>
           <w:tcPr>
             <w:tcW w:w="2861" w:type="dxa"/>
           </w:tcPr>
-          <w:p/>
+          <w:p>
+            <w:pPr>
+              <w:rPr>
+                <w:rFonts w:cstheme="minorHAnsi"/>
+              </w:rPr>
+            </w:pPr>
+          </w:p>
         </w:tc>
       </w:tr>
       <w:tr>
@@ -491,29 +1160,2223 @@
           <w:tcPr>
             <w:tcW w:w="1435" w:type="dxa"/>
           </w:tcPr>
-          <w:p/>
+          <w:p>
+            <w:pPr>
+              <w:rPr>
+                <w:rFonts w:cstheme="minorHAnsi"/>
+              </w:rPr>
+            </w:pPr>
+            <w:r>
+              <w:rPr>
+                <w:rFonts w:cstheme="minorHAnsi"/>
+              </w:rPr>
+              <w:t>editRecipe</w:t>
+            </w:r>
+            <w:r>
+              <w:rPr>
+                <w:rFonts w:cstheme="minorHAnsi"/>
+              </w:rPr>
+              <w:t>5</w:t>
+            </w:r>
+            <w:r>
+              <w:rPr>
+                <w:rFonts w:cstheme="minorHAnsi"/>
+              </w:rPr>
+              <w:t>:</w:t>
+            </w:r>
+          </w:p>
+          <w:p>
+            <w:pPr>
+              <w:rPr>
+                <w:rFonts w:cstheme="minorHAnsi"/>
+              </w:rPr>
+            </w:pPr>
+          </w:p>
+          <w:p>
+            <w:pPr>
+              <w:rPr>
+                <w:rFonts w:cstheme="minorHAnsi"/>
+              </w:rPr>
+            </w:pPr>
+            <w:r>
+              <w:rPr>
+                <w:rFonts w:cstheme="minorHAnsi"/>
+              </w:rPr>
+              <w:t xml:space="preserve">Non-integer </w:t>
+            </w:r>
+            <w:r>
+              <w:rPr>
+                <w:rFonts w:cstheme="minorHAnsi"/>
+              </w:rPr>
+              <w:t>milk</w:t>
+            </w:r>
+          </w:p>
         </w:tc>
         <w:tc>
           <w:tcPr>
             <w:tcW w:w="1834" w:type="dxa"/>
           </w:tcPr>
-          <w:p/>
+          <w:p>
+            <w:pPr>
+              <w:rPr>
+                <w:rFonts w:cstheme="minorHAnsi"/>
+              </w:rPr>
+            </w:pPr>
+            <w:r>
+              <w:rPr>
+                <w:rFonts w:cstheme="minorHAnsi"/>
+              </w:rPr>
+              <w:t>Precondition: addRecipe1 has run successfully</w:t>
+            </w:r>
+          </w:p>
+          <w:p>
+            <w:pPr>
+              <w:rPr>
+                <w:rFonts w:cstheme="minorHAnsi"/>
+              </w:rPr>
+            </w:pPr>
+          </w:p>
+          <w:p>
+            <w:pPr>
+              <w:rPr>
+                <w:rFonts w:cstheme="minorHAnsi"/>
+              </w:rPr>
+            </w:pPr>
+            <w:r>
+              <w:rPr>
+                <w:rFonts w:cstheme="minorHAnsi"/>
+              </w:rPr>
+              <w:t>Click link to “Edit a Recipe”</w:t>
+            </w:r>
+          </w:p>
+          <w:p>
+            <w:pPr>
+              <w:rPr>
+                <w:rFonts w:cstheme="minorHAnsi"/>
+              </w:rPr>
+            </w:pPr>
+            <w:r>
+              <w:rPr>
+                <w:rFonts w:cstheme="minorHAnsi"/>
+              </w:rPr>
+              <w:t>Select: Coffee</w:t>
+            </w:r>
+          </w:p>
+          <w:p>
+            <w:pPr>
+              <w:rPr>
+                <w:rFonts w:cstheme="minorHAnsi"/>
+              </w:rPr>
+            </w:pPr>
+            <w:r>
+              <w:rPr>
+                <w:rFonts w:cstheme="minorHAnsi"/>
+              </w:rPr>
+              <w:t>Enter the following:</w:t>
+            </w:r>
+          </w:p>
+          <w:p>
+            <w:pPr>
+              <w:rPr>
+                <w:rFonts w:cstheme="minorHAnsi"/>
+              </w:rPr>
+            </w:pPr>
+            <w:r>
+              <w:rPr>
+                <w:rFonts w:cstheme="minorHAnsi"/>
+              </w:rPr>
+              <w:t>Price: 10</w:t>
+            </w:r>
+          </w:p>
+          <w:p>
+            <w:pPr>
+              <w:rPr>
+                <w:rFonts w:cstheme="minorHAnsi"/>
+              </w:rPr>
+            </w:pPr>
+            <w:r>
+              <w:rPr>
+                <w:rFonts w:cstheme="minorHAnsi"/>
+              </w:rPr>
+              <w:t>Coffee: 3</w:t>
+            </w:r>
+          </w:p>
+          <w:p>
+            <w:pPr>
+              <w:rPr>
+                <w:rFonts w:cstheme="minorHAnsi"/>
+              </w:rPr>
+            </w:pPr>
+            <w:r>
+              <w:rPr>
+                <w:rFonts w:cstheme="minorHAnsi"/>
+              </w:rPr>
+              <w:t>Milk: 1</w:t>
+            </w:r>
+            <w:r>
+              <w:rPr>
+                <w:rFonts w:cstheme="minorHAnsi"/>
+              </w:rPr>
+              <w:t>.5</w:t>
+            </w:r>
+          </w:p>
+          <w:p>
+            <w:pPr>
+              <w:rPr>
+                <w:rFonts w:cstheme="minorHAnsi"/>
+              </w:rPr>
+            </w:pPr>
+            <w:r>
+              <w:rPr>
+                <w:rFonts w:cstheme="minorHAnsi"/>
+              </w:rPr>
+              <w:t>Sugar: 1</w:t>
+            </w:r>
+          </w:p>
+          <w:p>
+            <w:pPr>
+              <w:rPr>
+                <w:rFonts w:cstheme="minorHAnsi"/>
+              </w:rPr>
+            </w:pPr>
+            <w:r>
+              <w:rPr>
+                <w:rFonts w:cstheme="minorHAnsi"/>
+              </w:rPr>
+              <w:t>Chocolate: 0</w:t>
+            </w:r>
+          </w:p>
+          <w:p>
+            <w:pPr>
+              <w:rPr>
+                <w:rFonts w:cstheme="minorHAnsi"/>
+              </w:rPr>
+            </w:pPr>
+            <w:r>
+              <w:rPr>
+                <w:rFonts w:cstheme="minorHAnsi"/>
+              </w:rPr>
+              <w:t>Submit</w:t>
+            </w:r>
+          </w:p>
+          <w:p>
+            <w:pPr>
+              <w:rPr>
+                <w:rFonts w:cstheme="minorHAnsi"/>
+              </w:rPr>
+            </w:pPr>
+          </w:p>
         </w:tc>
         <w:tc>
           <w:tcPr>
             <w:tcW w:w="3220" w:type="dxa"/>
           </w:tcPr>
-          <w:p/>
+          <w:p>
+            <w:pPr>
+              <w:rPr>
+                <w:rFonts w:cstheme="minorHAnsi"/>
+              </w:rPr>
+            </w:pPr>
+            <w:r>
+              <w:rPr>
+                <w:rFonts w:cstheme="minorHAnsi"/>
+              </w:rPr>
+              <w:t xml:space="preserve">Message “Error while editing recipe” appears and the fields are </w:t>
+            </w:r>
+            <w:r>
+              <w:rPr>
+                <w:rFonts w:cstheme="minorHAnsi"/>
+              </w:rPr>
+              <w:t xml:space="preserve">not </w:t>
+            </w:r>
+            <w:r>
+              <w:rPr>
+                <w:rFonts w:cstheme="minorHAnsi"/>
+              </w:rPr>
+              <w:t>reset.</w:t>
+            </w:r>
+          </w:p>
+          <w:p>
+            <w:pPr>
+              <w:rPr>
+                <w:rFonts w:cstheme="minorHAnsi"/>
+              </w:rPr>
+            </w:pPr>
+          </w:p>
+          <w:p>
+            <w:pPr>
+              <w:rPr>
+                <w:rFonts w:cstheme="minorHAnsi"/>
+              </w:rPr>
+            </w:pPr>
+            <w:r>
+              <w:rPr>
+                <w:rFonts w:cstheme="minorHAnsi"/>
+              </w:rPr>
+              <w:t>The recipe is not edited.</w:t>
+            </w:r>
+          </w:p>
         </w:tc>
         <w:tc>
           <w:tcPr>
             <w:tcW w:w="2861" w:type="dxa"/>
           </w:tcPr>
-          <w:p/>
+          <w:p>
+            <w:pPr>
+              <w:rPr>
+                <w:rFonts w:cstheme="minorHAnsi"/>
+              </w:rPr>
+            </w:pPr>
+          </w:p>
+        </w:tc>
+      </w:tr>
+      <w:tr>
+        <w:tc>
+          <w:tcPr>
+            <w:tcW w:w="1435" w:type="dxa"/>
+          </w:tcPr>
+          <w:p>
+            <w:pPr>
+              <w:rPr>
+                <w:rFonts w:cstheme="minorHAnsi"/>
+              </w:rPr>
+            </w:pPr>
+            <w:r>
+              <w:rPr>
+                <w:rFonts w:cstheme="minorHAnsi"/>
+              </w:rPr>
+              <w:t>editRecipe</w:t>
+            </w:r>
+            <w:r>
+              <w:rPr>
+                <w:rFonts w:cstheme="minorHAnsi"/>
+              </w:rPr>
+              <w:t>6</w:t>
+            </w:r>
+            <w:r>
+              <w:rPr>
+                <w:rFonts w:cstheme="minorHAnsi"/>
+              </w:rPr>
+              <w:t>:</w:t>
+            </w:r>
+          </w:p>
+          <w:p>
+            <w:pPr>
+              <w:rPr>
+                <w:rFonts w:cstheme="minorHAnsi"/>
+              </w:rPr>
+            </w:pPr>
+          </w:p>
+          <w:p>
+            <w:pPr>
+              <w:rPr>
+                <w:rFonts w:cstheme="minorHAnsi"/>
+              </w:rPr>
+            </w:pPr>
+            <w:r>
+              <w:rPr>
+                <w:rFonts w:cstheme="minorHAnsi"/>
+              </w:rPr>
+              <w:t xml:space="preserve">Non-integer </w:t>
+            </w:r>
+            <w:r>
+              <w:rPr>
+                <w:rFonts w:cstheme="minorHAnsi"/>
+              </w:rPr>
+              <w:t>chocolate</w:t>
+            </w:r>
+          </w:p>
+        </w:tc>
+        <w:tc>
+          <w:tcPr>
+            <w:tcW w:w="1834" w:type="dxa"/>
+          </w:tcPr>
+          <w:p>
+            <w:pPr>
+              <w:rPr>
+                <w:rFonts w:cstheme="minorHAnsi"/>
+              </w:rPr>
+            </w:pPr>
+            <w:r>
+              <w:rPr>
+                <w:rFonts w:cstheme="minorHAnsi"/>
+              </w:rPr>
+              <w:t>Precondition: addRecipe1 has run successfully</w:t>
+            </w:r>
+          </w:p>
+          <w:p>
+            <w:pPr>
+              <w:rPr>
+                <w:rFonts w:cstheme="minorHAnsi"/>
+              </w:rPr>
+            </w:pPr>
+          </w:p>
+          <w:p>
+            <w:pPr>
+              <w:rPr>
+                <w:rFonts w:cstheme="minorHAnsi"/>
+              </w:rPr>
+            </w:pPr>
+            <w:r>
+              <w:rPr>
+                <w:rFonts w:cstheme="minorHAnsi"/>
+              </w:rPr>
+              <w:t>Click link to “Edit a Recipe”</w:t>
+            </w:r>
+          </w:p>
+          <w:p>
+            <w:pPr>
+              <w:rPr>
+                <w:rFonts w:cstheme="minorHAnsi"/>
+              </w:rPr>
+            </w:pPr>
+            <w:r>
+              <w:rPr>
+                <w:rFonts w:cstheme="minorHAnsi"/>
+              </w:rPr>
+              <w:t>Select: Coffee</w:t>
+            </w:r>
+          </w:p>
+          <w:p>
+            <w:pPr>
+              <w:rPr>
+                <w:rFonts w:cstheme="minorHAnsi"/>
+              </w:rPr>
+            </w:pPr>
+            <w:r>
+              <w:rPr>
+                <w:rFonts w:cstheme="minorHAnsi"/>
+              </w:rPr>
+              <w:t>Enter the following:</w:t>
+            </w:r>
+          </w:p>
+          <w:p>
+            <w:pPr>
+              <w:rPr>
+                <w:rFonts w:cstheme="minorHAnsi"/>
+              </w:rPr>
+            </w:pPr>
+            <w:r>
+              <w:rPr>
+                <w:rFonts w:cstheme="minorHAnsi"/>
+              </w:rPr>
+              <w:t>Price: 10</w:t>
+            </w:r>
+          </w:p>
+          <w:p>
+            <w:pPr>
+              <w:rPr>
+                <w:rFonts w:cstheme="minorHAnsi"/>
+              </w:rPr>
+            </w:pPr>
+            <w:r>
+              <w:rPr>
+                <w:rFonts w:cstheme="minorHAnsi"/>
+              </w:rPr>
+              <w:t>Coffee: 3</w:t>
+            </w:r>
+          </w:p>
+          <w:p>
+            <w:pPr>
+              <w:rPr>
+                <w:rFonts w:cstheme="minorHAnsi"/>
+              </w:rPr>
+            </w:pPr>
+            <w:r>
+              <w:rPr>
+                <w:rFonts w:cstheme="minorHAnsi"/>
+              </w:rPr>
+              <w:t>Milk: 1</w:t>
+            </w:r>
+          </w:p>
+          <w:p>
+            <w:pPr>
+              <w:rPr>
+                <w:rFonts w:cstheme="minorHAnsi"/>
+              </w:rPr>
+            </w:pPr>
+            <w:r>
+              <w:rPr>
+                <w:rFonts w:cstheme="minorHAnsi"/>
+              </w:rPr>
+              <w:t>Sugar: 1</w:t>
+            </w:r>
+          </w:p>
+          <w:p>
+            <w:pPr>
+              <w:rPr>
+                <w:rFonts w:cstheme="minorHAnsi"/>
+              </w:rPr>
+            </w:pPr>
+            <w:r>
+              <w:rPr>
+                <w:rFonts w:cstheme="minorHAnsi"/>
+              </w:rPr>
+              <w:t>Chocolate: 0</w:t>
+            </w:r>
+            <w:r>
+              <w:rPr>
+                <w:rFonts w:cstheme="minorHAnsi"/>
+              </w:rPr>
+              <w:t>.5</w:t>
+            </w:r>
+          </w:p>
+          <w:p>
+            <w:pPr>
+              <w:rPr>
+                <w:rFonts w:cstheme="minorHAnsi"/>
+              </w:rPr>
+            </w:pPr>
+            <w:r>
+              <w:rPr>
+                <w:rFonts w:cstheme="minorHAnsi"/>
+              </w:rPr>
+              <w:t>Submit</w:t>
+            </w:r>
+          </w:p>
+          <w:p>
+            <w:pPr>
+              <w:rPr>
+                <w:rFonts w:cstheme="minorHAnsi"/>
+              </w:rPr>
+            </w:pPr>
+          </w:p>
+        </w:tc>
+        <w:tc>
+          <w:tcPr>
+            <w:tcW w:w="3220" w:type="dxa"/>
+          </w:tcPr>
+          <w:p>
+            <w:pPr>
+              <w:rPr>
+                <w:rFonts w:cstheme="minorHAnsi"/>
+              </w:rPr>
+            </w:pPr>
+            <w:r>
+              <w:rPr>
+                <w:rFonts w:cstheme="minorHAnsi"/>
+              </w:rPr>
+              <w:t xml:space="preserve">Message “Error while editing recipe” appears and the fields are </w:t>
+            </w:r>
+            <w:r>
+              <w:rPr>
+                <w:rFonts w:cstheme="minorHAnsi"/>
+              </w:rPr>
+              <w:t xml:space="preserve">not </w:t>
+            </w:r>
+            <w:r>
+              <w:rPr>
+                <w:rFonts w:cstheme="minorHAnsi"/>
+              </w:rPr>
+              <w:t>reset.</w:t>
+            </w:r>
+          </w:p>
+          <w:p>
+            <w:pPr>
+              <w:rPr>
+                <w:rFonts w:cstheme="minorHAnsi"/>
+              </w:rPr>
+            </w:pPr>
+          </w:p>
+          <w:p>
+            <w:pPr>
+              <w:rPr>
+                <w:rFonts w:cstheme="minorHAnsi"/>
+              </w:rPr>
+            </w:pPr>
+            <w:r>
+              <w:rPr>
+                <w:rFonts w:cstheme="minorHAnsi"/>
+              </w:rPr>
+              <w:t>The recipe is not edited.</w:t>
+            </w:r>
+          </w:p>
+        </w:tc>
+        <w:tc>
+          <w:tcPr>
+            <w:tcW w:w="2861" w:type="dxa"/>
+          </w:tcPr>
+          <w:p>
+            <w:pPr>
+              <w:rPr>
+                <w:rFonts w:cstheme="minorHAnsi"/>
+              </w:rPr>
+            </w:pPr>
+          </w:p>
+        </w:tc>
+      </w:tr>
+      <w:tr>
+        <w:tc>
+          <w:tcPr>
+            <w:tcW w:w="1435" w:type="dxa"/>
+          </w:tcPr>
+          <w:p>
+            <w:pPr>
+              <w:rPr>
+                <w:rFonts w:cstheme="minorHAnsi"/>
+              </w:rPr>
+            </w:pPr>
+            <w:r>
+              <w:rPr>
+                <w:rFonts w:cstheme="minorHAnsi"/>
+              </w:rPr>
+              <w:t>editRecipe7:</w:t>
+            </w:r>
+            <w:r>
+              <w:rPr>
+                <w:rFonts w:cstheme="minorHAnsi"/>
+              </w:rPr>
+              <w:br/>
+            </w:r>
+            <w:r>
+              <w:rPr>
+                <w:rFonts w:cstheme="minorHAnsi"/>
+              </w:rPr>
+              <w:br/>
+              <w:t>Negative Price</w:t>
+            </w:r>
+          </w:p>
+        </w:tc>
+        <w:tc>
+          <w:tcPr>
+            <w:tcW w:w="1834" w:type="dxa"/>
+          </w:tcPr>
+          <w:p>
+            <w:pPr>
+              <w:pStyle w:val="NormalWeb"/>
+              <w:spacing w:before="75" w:after="150"/>
+              <w:textAlignment w:val="baseline"/>
+              <w:rPr>
+                <w:rFonts w:asciiTheme="minorHAnsi" w:hAnsiTheme="minorHAnsi" w:cstheme="minorHAnsi"/>
+                <w:color w:val="000000"/>
+                <w:sz w:val="22"/>
+                <w:szCs w:val="22"/>
+              </w:rPr>
+            </w:pPr>
+            <w:r>
+              <w:rPr>
+                <w:rFonts w:asciiTheme="minorHAnsi" w:hAnsiTheme="minorHAnsi" w:cstheme="minorHAnsi"/>
+                <w:color w:val="000000"/>
+                <w:sz w:val="22"/>
+                <w:szCs w:val="22"/>
+              </w:rPr>
+              <w:t>Precondition: addRecipe1 has run successfully</w:t>
+            </w:r>
+          </w:p>
+          <w:p>
+            <w:pPr>
+              <w:pStyle w:val="NormalWeb"/>
+              <w:spacing w:before="75" w:after="150"/>
+              <w:textAlignment w:val="baseline"/>
+              <w:rPr>
+                <w:rFonts w:asciiTheme="minorHAnsi" w:hAnsiTheme="minorHAnsi" w:cstheme="minorHAnsi"/>
+                <w:color w:val="000000"/>
+                <w:sz w:val="22"/>
+                <w:szCs w:val="22"/>
+              </w:rPr>
+            </w:pPr>
+            <w:r>
+              <w:rPr>
+                <w:rFonts w:asciiTheme="minorHAnsi" w:hAnsiTheme="minorHAnsi" w:cstheme="minorHAnsi"/>
+                <w:color w:val="000000"/>
+                <w:sz w:val="22"/>
+                <w:szCs w:val="22"/>
+              </w:rPr>
+              <w:t> </w:t>
+            </w:r>
+            <w:r>
+              <w:rPr>
+                <w:rFonts w:asciiTheme="minorHAnsi" w:hAnsiTheme="minorHAnsi" w:cstheme="minorHAnsi"/>
+                <w:color w:val="000000"/>
+                <w:sz w:val="22"/>
+                <w:szCs w:val="22"/>
+              </w:rPr>
+              <w:br/>
+              <w:t>Click link to "Edit a Recipe"</w:t>
+            </w:r>
+            <w:r>
+              <w:rPr>
+                <w:rFonts w:asciiTheme="minorHAnsi" w:hAnsiTheme="minorHAnsi" w:cstheme="minorHAnsi"/>
+                <w:color w:val="000000"/>
+                <w:sz w:val="22"/>
+                <w:szCs w:val="22"/>
+              </w:rPr>
+              <w:br/>
+              <w:t>Select: Coffee </w:t>
+            </w:r>
+            <w:r>
+              <w:rPr>
+                <w:rFonts w:asciiTheme="minorHAnsi" w:hAnsiTheme="minorHAnsi" w:cstheme="minorHAnsi"/>
+                <w:color w:val="000000"/>
+                <w:sz w:val="22"/>
+                <w:szCs w:val="22"/>
+              </w:rPr>
+              <w:br/>
+              <w:t>Enter the following: </w:t>
+            </w:r>
+            <w:r>
+              <w:rPr>
+                <w:rFonts w:asciiTheme="minorHAnsi" w:hAnsiTheme="minorHAnsi" w:cstheme="minorHAnsi"/>
+                <w:color w:val="000000"/>
+                <w:sz w:val="22"/>
+                <w:szCs w:val="22"/>
+              </w:rPr>
+              <w:br/>
+              <w:t xml:space="preserve">Price: </w:t>
+            </w:r>
+            <w:r>
+              <w:rPr>
+                <w:rFonts w:asciiTheme="minorHAnsi" w:hAnsiTheme="minorHAnsi" w:cstheme="minorHAnsi"/>
+                <w:color w:val="000000"/>
+                <w:sz w:val="22"/>
+                <w:szCs w:val="22"/>
+              </w:rPr>
+              <w:t>-</w:t>
+            </w:r>
+            <w:r>
+              <w:rPr>
+                <w:rFonts w:asciiTheme="minorHAnsi" w:hAnsiTheme="minorHAnsi" w:cstheme="minorHAnsi"/>
+                <w:color w:val="000000"/>
+                <w:sz w:val="22"/>
+                <w:szCs w:val="22"/>
+              </w:rPr>
+              <w:t>70</w:t>
+            </w:r>
+            <w:r>
+              <w:rPr>
+                <w:rFonts w:asciiTheme="minorHAnsi" w:hAnsiTheme="minorHAnsi" w:cstheme="minorHAnsi"/>
+                <w:color w:val="000000"/>
+                <w:sz w:val="22"/>
+                <w:szCs w:val="22"/>
+              </w:rPr>
+              <w:br/>
+              <w:t>Coffee: 3</w:t>
+            </w:r>
+            <w:r>
+              <w:rPr>
+                <w:rFonts w:asciiTheme="minorHAnsi" w:hAnsiTheme="minorHAnsi" w:cstheme="minorHAnsi"/>
+                <w:color w:val="000000"/>
+                <w:sz w:val="22"/>
+                <w:szCs w:val="22"/>
+              </w:rPr>
+              <w:br/>
+              <w:t>Milk: 1</w:t>
+            </w:r>
+            <w:r>
+              <w:rPr>
+                <w:rFonts w:asciiTheme="minorHAnsi" w:hAnsiTheme="minorHAnsi" w:cstheme="minorHAnsi"/>
+                <w:color w:val="000000"/>
+                <w:sz w:val="22"/>
+                <w:szCs w:val="22"/>
+              </w:rPr>
+              <w:br/>
+              <w:t>Sugar: 1</w:t>
+            </w:r>
+            <w:r>
+              <w:rPr>
+                <w:rFonts w:asciiTheme="minorHAnsi" w:hAnsiTheme="minorHAnsi" w:cstheme="minorHAnsi"/>
+                <w:color w:val="000000"/>
+                <w:sz w:val="22"/>
+                <w:szCs w:val="22"/>
+              </w:rPr>
+              <w:br/>
+              <w:t>Chocolate: 0 </w:t>
+            </w:r>
+            <w:r>
+              <w:rPr>
+                <w:rFonts w:asciiTheme="minorHAnsi" w:hAnsiTheme="minorHAnsi" w:cstheme="minorHAnsi"/>
+                <w:color w:val="000000"/>
+                <w:sz w:val="22"/>
+                <w:szCs w:val="22"/>
+              </w:rPr>
+              <w:br/>
+            </w:r>
+            <w:r>
+              <w:rPr>
+                <w:rFonts w:asciiTheme="minorHAnsi" w:hAnsiTheme="minorHAnsi" w:cstheme="minorHAnsi"/>
+                <w:color w:val="000000"/>
+                <w:sz w:val="22"/>
+                <w:szCs w:val="22"/>
+              </w:rPr>
+              <w:t>Submit</w:t>
+            </w:r>
+          </w:p>
+          <w:p>
+            <w:pPr>
+              <w:rPr>
+                <w:rFonts w:cstheme="minorHAnsi"/>
+              </w:rPr>
+            </w:pPr>
+          </w:p>
+        </w:tc>
+        <w:tc>
+          <w:tcPr>
+            <w:tcW w:w="3220" w:type="dxa"/>
+          </w:tcPr>
+          <w:p>
+            <w:pPr>
+              <w:rPr>
+                <w:rFonts w:cstheme="minorHAnsi"/>
+              </w:rPr>
+            </w:pPr>
+            <w:r>
+              <w:rPr>
+                <w:rFonts w:cstheme="minorHAnsi"/>
+              </w:rPr>
+              <w:t xml:space="preserve">Message “Error while editing recipe” appears and the fields are </w:t>
+            </w:r>
+            <w:r>
+              <w:rPr>
+                <w:rFonts w:cstheme="minorHAnsi"/>
+              </w:rPr>
+              <w:t xml:space="preserve">not </w:t>
+            </w:r>
+            <w:r>
+              <w:rPr>
+                <w:rFonts w:cstheme="minorHAnsi"/>
+              </w:rPr>
+              <w:t>reset.</w:t>
+            </w:r>
+          </w:p>
+          <w:p>
+            <w:pPr>
+              <w:rPr>
+                <w:rFonts w:cstheme="minorHAnsi"/>
+              </w:rPr>
+            </w:pPr>
+          </w:p>
+          <w:p>
+            <w:pPr>
+              <w:rPr>
+                <w:rFonts w:cstheme="minorHAnsi"/>
+              </w:rPr>
+            </w:pPr>
+            <w:r>
+              <w:rPr>
+                <w:rFonts w:cstheme="minorHAnsi"/>
+              </w:rPr>
+              <w:t>The recipe is not edited.</w:t>
+            </w:r>
+          </w:p>
+        </w:tc>
+        <w:tc>
+          <w:tcPr>
+            <w:tcW w:w="2861" w:type="dxa"/>
+          </w:tcPr>
+          <w:p>
+            <w:pPr>
+              <w:rPr>
+                <w:rFonts w:cstheme="minorHAnsi"/>
+              </w:rPr>
+            </w:pPr>
+          </w:p>
+        </w:tc>
+      </w:tr>
+      <w:tr>
+        <w:tc>
+          <w:tcPr>
+            <w:tcW w:w="1435" w:type="dxa"/>
+          </w:tcPr>
+          <w:p>
+            <w:pPr>
+              <w:rPr>
+                <w:rFonts w:cstheme="minorHAnsi"/>
+              </w:rPr>
+            </w:pPr>
+            <w:r>
+              <w:rPr>
+                <w:rFonts w:cstheme="minorHAnsi"/>
+              </w:rPr>
+              <w:t>editRecipe8:</w:t>
+            </w:r>
+          </w:p>
+          <w:p>
+            <w:pPr>
+              <w:rPr>
+                <w:rFonts w:cstheme="minorHAnsi"/>
+              </w:rPr>
+            </w:pPr>
+          </w:p>
+          <w:p>
+            <w:pPr>
+              <w:rPr>
+                <w:rFonts w:cstheme="minorHAnsi"/>
+              </w:rPr>
+            </w:pPr>
+            <w:r>
+              <w:rPr>
+                <w:rFonts w:cstheme="minorHAnsi"/>
+              </w:rPr>
+              <w:t>Negative Coffee</w:t>
+            </w:r>
+          </w:p>
+        </w:tc>
+        <w:tc>
+          <w:tcPr>
+            <w:tcW w:w="1834" w:type="dxa"/>
+          </w:tcPr>
+          <w:p>
+            <w:pPr>
+              <w:pStyle w:val="NormalWeb"/>
+              <w:spacing w:before="75" w:after="150"/>
+              <w:textAlignment w:val="baseline"/>
+              <w:rPr>
+                <w:rFonts w:asciiTheme="minorHAnsi" w:hAnsiTheme="minorHAnsi" w:cstheme="minorHAnsi"/>
+                <w:color w:val="000000"/>
+                <w:sz w:val="22"/>
+                <w:szCs w:val="22"/>
+              </w:rPr>
+            </w:pPr>
+            <w:r>
+              <w:rPr>
+                <w:rFonts w:asciiTheme="minorHAnsi" w:hAnsiTheme="minorHAnsi" w:cstheme="minorHAnsi"/>
+                <w:color w:val="000000"/>
+                <w:sz w:val="22"/>
+                <w:szCs w:val="22"/>
+              </w:rPr>
+              <w:t>Precondition: addRecipe1 has run successfully</w:t>
+            </w:r>
+          </w:p>
+          <w:p>
+            <w:pPr>
+              <w:pStyle w:val="NormalWeb"/>
+              <w:spacing w:before="75" w:after="150"/>
+              <w:textAlignment w:val="baseline"/>
+              <w:rPr>
+                <w:rFonts w:asciiTheme="minorHAnsi" w:hAnsiTheme="minorHAnsi" w:cstheme="minorHAnsi"/>
+                <w:color w:val="000000"/>
+                <w:sz w:val="22"/>
+                <w:szCs w:val="22"/>
+              </w:rPr>
+            </w:pPr>
+            <w:r>
+              <w:rPr>
+                <w:rFonts w:asciiTheme="minorHAnsi" w:hAnsiTheme="minorHAnsi" w:cstheme="minorHAnsi"/>
+                <w:color w:val="000000"/>
+                <w:sz w:val="22"/>
+                <w:szCs w:val="22"/>
+              </w:rPr>
+              <w:t> </w:t>
+            </w:r>
+            <w:r>
+              <w:rPr>
+                <w:rFonts w:asciiTheme="minorHAnsi" w:hAnsiTheme="minorHAnsi" w:cstheme="minorHAnsi"/>
+                <w:color w:val="000000"/>
+                <w:sz w:val="22"/>
+                <w:szCs w:val="22"/>
+              </w:rPr>
+              <w:br/>
+              <w:t>Click link to "Edit a Recipe"</w:t>
+            </w:r>
+            <w:r>
+              <w:rPr>
+                <w:rFonts w:asciiTheme="minorHAnsi" w:hAnsiTheme="minorHAnsi" w:cstheme="minorHAnsi"/>
+                <w:color w:val="000000"/>
+                <w:sz w:val="22"/>
+                <w:szCs w:val="22"/>
+              </w:rPr>
+              <w:br/>
+              <w:t>Select: Coffee </w:t>
+            </w:r>
+            <w:r>
+              <w:rPr>
+                <w:rFonts w:asciiTheme="minorHAnsi" w:hAnsiTheme="minorHAnsi" w:cstheme="minorHAnsi"/>
+                <w:color w:val="000000"/>
+                <w:sz w:val="22"/>
+                <w:szCs w:val="22"/>
+              </w:rPr>
+              <w:br/>
+              <w:t>Enter the following: </w:t>
+            </w:r>
+            <w:r>
+              <w:rPr>
+                <w:rFonts w:asciiTheme="minorHAnsi" w:hAnsiTheme="minorHAnsi" w:cstheme="minorHAnsi"/>
+                <w:color w:val="000000"/>
+                <w:sz w:val="22"/>
+                <w:szCs w:val="22"/>
+              </w:rPr>
+              <w:br/>
+              <w:t>Price: 70</w:t>
+            </w:r>
+            <w:r>
+              <w:rPr>
+                <w:rFonts w:asciiTheme="minorHAnsi" w:hAnsiTheme="minorHAnsi" w:cstheme="minorHAnsi"/>
+                <w:color w:val="000000"/>
+                <w:sz w:val="22"/>
+                <w:szCs w:val="22"/>
+              </w:rPr>
+              <w:br/>
+              <w:t xml:space="preserve">Coffee: </w:t>
+            </w:r>
+            <w:r>
+              <w:rPr>
+                <w:rFonts w:asciiTheme="minorHAnsi" w:hAnsiTheme="minorHAnsi" w:cstheme="minorHAnsi"/>
+                <w:color w:val="000000"/>
+                <w:sz w:val="22"/>
+                <w:szCs w:val="22"/>
+              </w:rPr>
+              <w:t>-</w:t>
+            </w:r>
+            <w:r>
+              <w:rPr>
+                <w:rFonts w:asciiTheme="minorHAnsi" w:hAnsiTheme="minorHAnsi" w:cstheme="minorHAnsi"/>
+                <w:color w:val="000000"/>
+                <w:sz w:val="22"/>
+                <w:szCs w:val="22"/>
+              </w:rPr>
+              <w:t>3</w:t>
+            </w:r>
+            <w:r>
+              <w:rPr>
+                <w:rFonts w:asciiTheme="minorHAnsi" w:hAnsiTheme="minorHAnsi" w:cstheme="minorHAnsi"/>
+                <w:color w:val="000000"/>
+                <w:sz w:val="22"/>
+                <w:szCs w:val="22"/>
+              </w:rPr>
+              <w:br/>
+              <w:t>Milk: 1</w:t>
+            </w:r>
+            <w:r>
+              <w:rPr>
+                <w:rFonts w:asciiTheme="minorHAnsi" w:hAnsiTheme="minorHAnsi" w:cstheme="minorHAnsi"/>
+                <w:color w:val="000000"/>
+                <w:sz w:val="22"/>
+                <w:szCs w:val="22"/>
+              </w:rPr>
+              <w:br/>
+              <w:t>Sugar: 1</w:t>
+            </w:r>
+            <w:r>
+              <w:rPr>
+                <w:rFonts w:asciiTheme="minorHAnsi" w:hAnsiTheme="minorHAnsi" w:cstheme="minorHAnsi"/>
+                <w:color w:val="000000"/>
+                <w:sz w:val="22"/>
+                <w:szCs w:val="22"/>
+              </w:rPr>
+              <w:br/>
+              <w:t>Chocolate: 0 </w:t>
+            </w:r>
+            <w:r>
+              <w:rPr>
+                <w:rFonts w:asciiTheme="minorHAnsi" w:hAnsiTheme="minorHAnsi" w:cstheme="minorHAnsi"/>
+                <w:color w:val="000000"/>
+                <w:sz w:val="22"/>
+                <w:szCs w:val="22"/>
+              </w:rPr>
+              <w:br/>
+            </w:r>
+            <w:r>
+              <w:rPr>
+                <w:rFonts w:asciiTheme="minorHAnsi" w:hAnsiTheme="minorHAnsi" w:cstheme="minorHAnsi"/>
+                <w:color w:val="000000"/>
+                <w:sz w:val="22"/>
+                <w:szCs w:val="22"/>
+              </w:rPr>
+              <w:t>Submit</w:t>
+            </w:r>
+          </w:p>
+          <w:p>
+            <w:pPr>
+              <w:rPr>
+                <w:rFonts w:cstheme="minorHAnsi"/>
+              </w:rPr>
+            </w:pPr>
+          </w:p>
+        </w:tc>
+        <w:tc>
+          <w:tcPr>
+            <w:tcW w:w="3220" w:type="dxa"/>
+          </w:tcPr>
+          <w:p>
+            <w:pPr>
+              <w:rPr>
+                <w:rFonts w:cstheme="minorHAnsi"/>
+              </w:rPr>
+            </w:pPr>
+            <w:r>
+              <w:rPr>
+                <w:rFonts w:cstheme="minorHAnsi"/>
+              </w:rPr>
+              <w:t xml:space="preserve">Message “Error while editing recipe” appears and the fields are </w:t>
+            </w:r>
+            <w:r>
+              <w:rPr>
+                <w:rFonts w:cstheme="minorHAnsi"/>
+              </w:rPr>
+              <w:t xml:space="preserve">not </w:t>
+            </w:r>
+            <w:r>
+              <w:rPr>
+                <w:rFonts w:cstheme="minorHAnsi"/>
+              </w:rPr>
+              <w:t>reset.</w:t>
+            </w:r>
+          </w:p>
+          <w:p>
+            <w:pPr>
+              <w:rPr>
+                <w:rFonts w:cstheme="minorHAnsi"/>
+              </w:rPr>
+            </w:pPr>
+          </w:p>
+          <w:p>
+            <w:pPr>
+              <w:rPr>
+                <w:rFonts w:cstheme="minorHAnsi"/>
+              </w:rPr>
+            </w:pPr>
+            <w:r>
+              <w:rPr>
+                <w:rFonts w:cstheme="minorHAnsi"/>
+              </w:rPr>
+              <w:t>The recipe is not edited.</w:t>
+            </w:r>
+          </w:p>
+        </w:tc>
+        <w:tc>
+          <w:tcPr>
+            <w:tcW w:w="2861" w:type="dxa"/>
+          </w:tcPr>
+          <w:p>
+            <w:pPr>
+              <w:rPr>
+                <w:rFonts w:cstheme="minorHAnsi"/>
+              </w:rPr>
+            </w:pPr>
+          </w:p>
+        </w:tc>
+      </w:tr>
+      <w:tr>
+        <w:tc>
+          <w:tcPr>
+            <w:tcW w:w="1435" w:type="dxa"/>
+          </w:tcPr>
+          <w:p>
+            <w:pPr>
+              <w:rPr>
+                <w:rFonts w:cstheme="minorHAnsi"/>
+              </w:rPr>
+            </w:pPr>
+            <w:r>
+              <w:rPr>
+                <w:rFonts w:cstheme="minorHAnsi"/>
+              </w:rPr>
+              <w:t>editRecipe9:</w:t>
+            </w:r>
+            <w:r>
+              <w:rPr>
+                <w:rFonts w:cstheme="minorHAnsi"/>
+              </w:rPr>
+              <w:br/>
+            </w:r>
+            <w:r>
+              <w:rPr>
+                <w:rFonts w:cstheme="minorHAnsi"/>
+              </w:rPr>
+              <w:br/>
+              <w:t>Negative Milk</w:t>
+            </w:r>
+          </w:p>
+        </w:tc>
+        <w:tc>
+          <w:tcPr>
+            <w:tcW w:w="1834" w:type="dxa"/>
+          </w:tcPr>
+          <w:p>
+            <w:pPr>
+              <w:pStyle w:val="NormalWeb"/>
+              <w:spacing w:before="75" w:after="150"/>
+              <w:textAlignment w:val="baseline"/>
+              <w:rPr>
+                <w:rFonts w:asciiTheme="minorHAnsi" w:hAnsiTheme="minorHAnsi" w:cstheme="minorHAnsi"/>
+                <w:color w:val="000000"/>
+                <w:sz w:val="22"/>
+                <w:szCs w:val="22"/>
+              </w:rPr>
+            </w:pPr>
+            <w:r>
+              <w:rPr>
+                <w:rFonts w:asciiTheme="minorHAnsi" w:hAnsiTheme="minorHAnsi" w:cstheme="minorHAnsi"/>
+                <w:color w:val="000000"/>
+                <w:sz w:val="22"/>
+                <w:szCs w:val="22"/>
+              </w:rPr>
+              <w:t>Precondition: addRecipe1 has run successfully</w:t>
+            </w:r>
+          </w:p>
+          <w:p>
+            <w:pPr>
+              <w:pStyle w:val="NormalWeb"/>
+              <w:spacing w:before="75" w:after="150"/>
+              <w:textAlignment w:val="baseline"/>
+              <w:rPr>
+                <w:rFonts w:asciiTheme="minorHAnsi" w:hAnsiTheme="minorHAnsi" w:cstheme="minorHAnsi"/>
+                <w:color w:val="000000"/>
+                <w:sz w:val="22"/>
+                <w:szCs w:val="22"/>
+              </w:rPr>
+            </w:pPr>
+            <w:r>
+              <w:rPr>
+                <w:rFonts w:asciiTheme="minorHAnsi" w:hAnsiTheme="minorHAnsi" w:cstheme="minorHAnsi"/>
+                <w:color w:val="000000"/>
+                <w:sz w:val="22"/>
+                <w:szCs w:val="22"/>
+              </w:rPr>
+              <w:t> </w:t>
+            </w:r>
+            <w:r>
+              <w:rPr>
+                <w:rFonts w:asciiTheme="minorHAnsi" w:hAnsiTheme="minorHAnsi" w:cstheme="minorHAnsi"/>
+                <w:color w:val="000000"/>
+                <w:sz w:val="22"/>
+                <w:szCs w:val="22"/>
+              </w:rPr>
+              <w:br/>
+              <w:t>Click link to "Edit a Recipe"</w:t>
+            </w:r>
+            <w:r>
+              <w:rPr>
+                <w:rFonts w:asciiTheme="minorHAnsi" w:hAnsiTheme="minorHAnsi" w:cstheme="minorHAnsi"/>
+                <w:color w:val="000000"/>
+                <w:sz w:val="22"/>
+                <w:szCs w:val="22"/>
+              </w:rPr>
+              <w:br/>
+              <w:t>Select: Coffee </w:t>
+            </w:r>
+            <w:r>
+              <w:rPr>
+                <w:rFonts w:asciiTheme="minorHAnsi" w:hAnsiTheme="minorHAnsi" w:cstheme="minorHAnsi"/>
+                <w:color w:val="000000"/>
+                <w:sz w:val="22"/>
+                <w:szCs w:val="22"/>
+              </w:rPr>
+              <w:br/>
+              <w:t>Enter the following: </w:t>
+            </w:r>
+            <w:r>
+              <w:rPr>
+                <w:rFonts w:asciiTheme="minorHAnsi" w:hAnsiTheme="minorHAnsi" w:cstheme="minorHAnsi"/>
+                <w:color w:val="000000"/>
+                <w:sz w:val="22"/>
+                <w:szCs w:val="22"/>
+              </w:rPr>
+              <w:br/>
+              <w:t>Price: 70</w:t>
+            </w:r>
+            <w:r>
+              <w:rPr>
+                <w:rFonts w:asciiTheme="minorHAnsi" w:hAnsiTheme="minorHAnsi" w:cstheme="minorHAnsi"/>
+                <w:color w:val="000000"/>
+                <w:sz w:val="22"/>
+                <w:szCs w:val="22"/>
+              </w:rPr>
+              <w:br/>
+              <w:t>Coffee: 3</w:t>
+            </w:r>
+            <w:r>
+              <w:rPr>
+                <w:rFonts w:asciiTheme="minorHAnsi" w:hAnsiTheme="minorHAnsi" w:cstheme="minorHAnsi"/>
+                <w:color w:val="000000"/>
+                <w:sz w:val="22"/>
+                <w:szCs w:val="22"/>
+              </w:rPr>
+              <w:br/>
+              <w:t xml:space="preserve">Milk: </w:t>
+            </w:r>
+            <w:r>
+              <w:rPr>
+                <w:rFonts w:asciiTheme="minorHAnsi" w:hAnsiTheme="minorHAnsi" w:cstheme="minorHAnsi"/>
+                <w:color w:val="000000"/>
+                <w:sz w:val="22"/>
+                <w:szCs w:val="22"/>
+              </w:rPr>
+              <w:t>-</w:t>
+            </w:r>
+            <w:r>
+              <w:rPr>
+                <w:rFonts w:asciiTheme="minorHAnsi" w:hAnsiTheme="minorHAnsi" w:cstheme="minorHAnsi"/>
+                <w:color w:val="000000"/>
+                <w:sz w:val="22"/>
+                <w:szCs w:val="22"/>
+              </w:rPr>
+              <w:t>1</w:t>
+            </w:r>
+            <w:r>
+              <w:rPr>
+                <w:rFonts w:asciiTheme="minorHAnsi" w:hAnsiTheme="minorHAnsi" w:cstheme="minorHAnsi"/>
+                <w:color w:val="000000"/>
+                <w:sz w:val="22"/>
+                <w:szCs w:val="22"/>
+              </w:rPr>
+              <w:br/>
+              <w:t>Sugar: 1</w:t>
+            </w:r>
+            <w:r>
+              <w:rPr>
+                <w:rFonts w:asciiTheme="minorHAnsi" w:hAnsiTheme="minorHAnsi" w:cstheme="minorHAnsi"/>
+                <w:color w:val="000000"/>
+                <w:sz w:val="22"/>
+                <w:szCs w:val="22"/>
+              </w:rPr>
+              <w:br/>
+              <w:t>Chocolate: 0 </w:t>
+            </w:r>
+            <w:r>
+              <w:rPr>
+                <w:rFonts w:asciiTheme="minorHAnsi" w:hAnsiTheme="minorHAnsi" w:cstheme="minorHAnsi"/>
+                <w:color w:val="000000"/>
+                <w:sz w:val="22"/>
+                <w:szCs w:val="22"/>
+              </w:rPr>
+              <w:br/>
+            </w:r>
+            <w:r>
+              <w:rPr>
+                <w:rFonts w:asciiTheme="minorHAnsi" w:hAnsiTheme="minorHAnsi" w:cstheme="minorHAnsi"/>
+                <w:color w:val="000000"/>
+                <w:sz w:val="22"/>
+                <w:szCs w:val="22"/>
+              </w:rPr>
+              <w:t>Submit</w:t>
+            </w:r>
+          </w:p>
+          <w:p>
+            <w:pPr>
+              <w:rPr>
+                <w:rFonts w:cstheme="minorHAnsi"/>
+              </w:rPr>
+            </w:pPr>
+          </w:p>
+        </w:tc>
+        <w:tc>
+          <w:tcPr>
+            <w:tcW w:w="3220" w:type="dxa"/>
+          </w:tcPr>
+          <w:p>
+            <w:pPr>
+              <w:rPr>
+                <w:rFonts w:cstheme="minorHAnsi"/>
+              </w:rPr>
+            </w:pPr>
+            <w:r>
+              <w:rPr>
+                <w:rFonts w:cstheme="minorHAnsi"/>
+              </w:rPr>
+              <w:t xml:space="preserve">Message “Error while editing recipe” appears and the fields are </w:t>
+            </w:r>
+            <w:r>
+              <w:rPr>
+                <w:rFonts w:cstheme="minorHAnsi"/>
+              </w:rPr>
+              <w:t xml:space="preserve">not </w:t>
+            </w:r>
+            <w:r>
+              <w:rPr>
+                <w:rFonts w:cstheme="minorHAnsi"/>
+              </w:rPr>
+              <w:t>reset.</w:t>
+            </w:r>
+          </w:p>
+          <w:p>
+            <w:pPr>
+              <w:rPr>
+                <w:rFonts w:cstheme="minorHAnsi"/>
+              </w:rPr>
+            </w:pPr>
+          </w:p>
+          <w:p>
+            <w:pPr>
+              <w:rPr>
+                <w:rFonts w:cstheme="minorHAnsi"/>
+              </w:rPr>
+            </w:pPr>
+            <w:r>
+              <w:rPr>
+                <w:rFonts w:cstheme="minorHAnsi"/>
+              </w:rPr>
+              <w:t>The recipe is not edited.</w:t>
+            </w:r>
+          </w:p>
+        </w:tc>
+        <w:tc>
+          <w:tcPr>
+            <w:tcW w:w="2861" w:type="dxa"/>
+          </w:tcPr>
+          <w:p>
+            <w:pPr>
+              <w:rPr>
+                <w:rFonts w:cstheme="minorHAnsi"/>
+              </w:rPr>
+            </w:pPr>
+          </w:p>
+        </w:tc>
+      </w:tr>
+      <w:tr>
+        <w:tc>
+          <w:tcPr>
+            <w:tcW w:w="1435" w:type="dxa"/>
+          </w:tcPr>
+          <w:p>
+            <w:pPr>
+              <w:rPr>
+                <w:rFonts w:cstheme="minorHAnsi"/>
+              </w:rPr>
+            </w:pPr>
+            <w:r>
+              <w:rPr>
+                <w:rFonts w:cstheme="minorHAnsi"/>
+              </w:rPr>
+              <w:t>editRecipe10:</w:t>
+            </w:r>
+            <w:r>
+              <w:rPr>
+                <w:rFonts w:cstheme="minorHAnsi"/>
+              </w:rPr>
+              <w:br/>
+            </w:r>
+            <w:r>
+              <w:rPr>
+                <w:rFonts w:cstheme="minorHAnsi"/>
+              </w:rPr>
+              <w:br/>
+              <w:t>Negative Sugar</w:t>
+            </w:r>
+          </w:p>
+        </w:tc>
+        <w:tc>
+          <w:tcPr>
+            <w:tcW w:w="1834" w:type="dxa"/>
+          </w:tcPr>
+          <w:p>
+            <w:pPr>
+              <w:pStyle w:val="NormalWeb"/>
+              <w:spacing w:before="75" w:after="150"/>
+              <w:textAlignment w:val="baseline"/>
+              <w:rPr>
+                <w:rFonts w:asciiTheme="minorHAnsi" w:hAnsiTheme="minorHAnsi" w:cstheme="minorHAnsi"/>
+                <w:color w:val="000000"/>
+                <w:sz w:val="22"/>
+                <w:szCs w:val="22"/>
+              </w:rPr>
+            </w:pPr>
+            <w:r>
+              <w:rPr>
+                <w:rFonts w:asciiTheme="minorHAnsi" w:hAnsiTheme="minorHAnsi" w:cstheme="minorHAnsi"/>
+                <w:color w:val="000000"/>
+                <w:sz w:val="22"/>
+                <w:szCs w:val="22"/>
+              </w:rPr>
+              <w:t>Precondition: addRecipe1 has run successfully</w:t>
+            </w:r>
+          </w:p>
+          <w:p>
+            <w:pPr>
+              <w:pStyle w:val="NormalWeb"/>
+              <w:spacing w:before="75" w:after="150"/>
+              <w:textAlignment w:val="baseline"/>
+              <w:rPr>
+                <w:rFonts w:asciiTheme="minorHAnsi" w:hAnsiTheme="minorHAnsi" w:cstheme="minorHAnsi"/>
+                <w:color w:val="000000"/>
+                <w:sz w:val="22"/>
+                <w:szCs w:val="22"/>
+              </w:rPr>
+            </w:pPr>
+            <w:r>
+              <w:rPr>
+                <w:rFonts w:asciiTheme="minorHAnsi" w:hAnsiTheme="minorHAnsi" w:cstheme="minorHAnsi"/>
+                <w:color w:val="000000"/>
+                <w:sz w:val="22"/>
+                <w:szCs w:val="22"/>
+              </w:rPr>
+              <w:t> </w:t>
+            </w:r>
+            <w:r>
+              <w:rPr>
+                <w:rFonts w:asciiTheme="minorHAnsi" w:hAnsiTheme="minorHAnsi" w:cstheme="minorHAnsi"/>
+                <w:color w:val="000000"/>
+                <w:sz w:val="22"/>
+                <w:szCs w:val="22"/>
+              </w:rPr>
+              <w:br/>
+              <w:t>Click link to "Edit a Recipe"</w:t>
+            </w:r>
+            <w:r>
+              <w:rPr>
+                <w:rFonts w:asciiTheme="minorHAnsi" w:hAnsiTheme="minorHAnsi" w:cstheme="minorHAnsi"/>
+                <w:color w:val="000000"/>
+                <w:sz w:val="22"/>
+                <w:szCs w:val="22"/>
+              </w:rPr>
+              <w:br/>
+              <w:t>Select: Coffee </w:t>
+            </w:r>
+            <w:r>
+              <w:rPr>
+                <w:rFonts w:asciiTheme="minorHAnsi" w:hAnsiTheme="minorHAnsi" w:cstheme="minorHAnsi"/>
+                <w:color w:val="000000"/>
+                <w:sz w:val="22"/>
+                <w:szCs w:val="22"/>
+              </w:rPr>
+              <w:br/>
+              <w:t>Enter the following: </w:t>
+            </w:r>
+            <w:r>
+              <w:rPr>
+                <w:rFonts w:asciiTheme="minorHAnsi" w:hAnsiTheme="minorHAnsi" w:cstheme="minorHAnsi"/>
+                <w:color w:val="000000"/>
+                <w:sz w:val="22"/>
+                <w:szCs w:val="22"/>
+              </w:rPr>
+              <w:br/>
+              <w:t>Price: 70</w:t>
+            </w:r>
+            <w:r>
+              <w:rPr>
+                <w:rFonts w:asciiTheme="minorHAnsi" w:hAnsiTheme="minorHAnsi" w:cstheme="minorHAnsi"/>
+                <w:color w:val="000000"/>
+                <w:sz w:val="22"/>
+                <w:szCs w:val="22"/>
+              </w:rPr>
+              <w:br/>
+              <w:t>Coffee: 3</w:t>
+            </w:r>
+            <w:r>
+              <w:rPr>
+                <w:rFonts w:asciiTheme="minorHAnsi" w:hAnsiTheme="minorHAnsi" w:cstheme="minorHAnsi"/>
+                <w:color w:val="000000"/>
+                <w:sz w:val="22"/>
+                <w:szCs w:val="22"/>
+              </w:rPr>
+              <w:br/>
+              <w:t>Milk: 1</w:t>
+            </w:r>
+            <w:r>
+              <w:rPr>
+                <w:rFonts w:asciiTheme="minorHAnsi" w:hAnsiTheme="minorHAnsi" w:cstheme="minorHAnsi"/>
+                <w:color w:val="000000"/>
+                <w:sz w:val="22"/>
+                <w:szCs w:val="22"/>
+              </w:rPr>
+              <w:br/>
+              <w:t xml:space="preserve">Sugar: </w:t>
+            </w:r>
+            <w:r>
+              <w:rPr>
+                <w:rFonts w:asciiTheme="minorHAnsi" w:hAnsiTheme="minorHAnsi" w:cstheme="minorHAnsi"/>
+                <w:color w:val="000000"/>
+                <w:sz w:val="22"/>
+                <w:szCs w:val="22"/>
+              </w:rPr>
+              <w:t xml:space="preserve">- </w:t>
+            </w:r>
+            <w:r>
+              <w:rPr>
+                <w:rFonts w:asciiTheme="minorHAnsi" w:hAnsiTheme="minorHAnsi" w:cstheme="minorHAnsi"/>
+                <w:color w:val="000000"/>
+                <w:sz w:val="22"/>
+                <w:szCs w:val="22"/>
+              </w:rPr>
+              <w:t>1</w:t>
+            </w:r>
+            <w:r>
+              <w:rPr>
+                <w:rFonts w:asciiTheme="minorHAnsi" w:hAnsiTheme="minorHAnsi" w:cstheme="minorHAnsi"/>
+                <w:color w:val="000000"/>
+                <w:sz w:val="22"/>
+                <w:szCs w:val="22"/>
+              </w:rPr>
+              <w:br/>
+              <w:t>Chocolate: 0 </w:t>
+            </w:r>
+            <w:r>
+              <w:rPr>
+                <w:rFonts w:asciiTheme="minorHAnsi" w:hAnsiTheme="minorHAnsi" w:cstheme="minorHAnsi"/>
+                <w:color w:val="000000"/>
+                <w:sz w:val="22"/>
+                <w:szCs w:val="22"/>
+              </w:rPr>
+              <w:br/>
+            </w:r>
+            <w:r>
+              <w:rPr>
+                <w:rFonts w:asciiTheme="minorHAnsi" w:hAnsiTheme="minorHAnsi" w:cstheme="minorHAnsi"/>
+                <w:color w:val="000000"/>
+                <w:sz w:val="22"/>
+                <w:szCs w:val="22"/>
+              </w:rPr>
+              <w:t>Submit</w:t>
+            </w:r>
+          </w:p>
+          <w:p>
+            <w:pPr>
+              <w:rPr>
+                <w:rFonts w:cstheme="minorHAnsi"/>
+              </w:rPr>
+            </w:pPr>
+          </w:p>
+        </w:tc>
+        <w:tc>
+          <w:tcPr>
+            <w:tcW w:w="3220" w:type="dxa"/>
+          </w:tcPr>
+          <w:p>
+            <w:pPr>
+              <w:rPr>
+                <w:rFonts w:cstheme="minorHAnsi"/>
+              </w:rPr>
+            </w:pPr>
+            <w:r>
+              <w:rPr>
+                <w:rFonts w:cstheme="minorHAnsi"/>
+              </w:rPr>
+              <w:t xml:space="preserve">Message “Error while editing recipe” appears and the fields are </w:t>
+            </w:r>
+            <w:r>
+              <w:rPr>
+                <w:rFonts w:cstheme="minorHAnsi"/>
+              </w:rPr>
+              <w:t xml:space="preserve">not </w:t>
+            </w:r>
+            <w:r>
+              <w:rPr>
+                <w:rFonts w:cstheme="minorHAnsi"/>
+              </w:rPr>
+              <w:t>reset.</w:t>
+            </w:r>
+          </w:p>
+          <w:p>
+            <w:pPr>
+              <w:rPr>
+                <w:rFonts w:cstheme="minorHAnsi"/>
+              </w:rPr>
+            </w:pPr>
+          </w:p>
+          <w:p>
+            <w:pPr>
+              <w:rPr>
+                <w:rFonts w:cstheme="minorHAnsi"/>
+              </w:rPr>
+            </w:pPr>
+            <w:r>
+              <w:rPr>
+                <w:rFonts w:cstheme="minorHAnsi"/>
+              </w:rPr>
+              <w:t>The recipe is not edited.</w:t>
+            </w:r>
+          </w:p>
+        </w:tc>
+        <w:tc>
+          <w:tcPr>
+            <w:tcW w:w="2861" w:type="dxa"/>
+          </w:tcPr>
+          <w:p>
+            <w:pPr>
+              <w:rPr>
+                <w:rFonts w:cstheme="minorHAnsi"/>
+              </w:rPr>
+            </w:pPr>
+          </w:p>
+        </w:tc>
+      </w:tr>
+      <w:tr>
+        <w:tc>
+          <w:tcPr>
+            <w:tcW w:w="1435" w:type="dxa"/>
+          </w:tcPr>
+          <w:p>
+            <w:pPr>
+              <w:rPr>
+                <w:rFonts w:cstheme="minorHAnsi"/>
+              </w:rPr>
+            </w:pPr>
+            <w:r>
+              <w:rPr>
+                <w:rFonts w:cstheme="minorHAnsi"/>
+              </w:rPr>
+              <w:t>editRecipe11:</w:t>
+            </w:r>
+          </w:p>
+          <w:p>
+            <w:pPr>
+              <w:rPr>
+                <w:rFonts w:cstheme="minorHAnsi"/>
+              </w:rPr>
+            </w:pPr>
+            <w:r>
+              <w:rPr>
+                <w:rFonts w:cstheme="minorHAnsi"/>
+              </w:rPr>
+              <w:br/>
+              <w:t>Negative Chocolate</w:t>
+            </w:r>
+          </w:p>
+        </w:tc>
+        <w:tc>
+          <w:tcPr>
+            <w:tcW w:w="1834" w:type="dxa"/>
+          </w:tcPr>
+          <w:p>
+            <w:pPr>
+              <w:pStyle w:val="NormalWeb"/>
+              <w:spacing w:before="75" w:after="150"/>
+              <w:textAlignment w:val="baseline"/>
+              <w:rPr>
+                <w:rFonts w:asciiTheme="minorHAnsi" w:hAnsiTheme="minorHAnsi" w:cstheme="minorHAnsi"/>
+                <w:color w:val="000000"/>
+                <w:sz w:val="22"/>
+                <w:szCs w:val="22"/>
+              </w:rPr>
+            </w:pPr>
+            <w:r>
+              <w:rPr>
+                <w:rFonts w:asciiTheme="minorHAnsi" w:hAnsiTheme="minorHAnsi" w:cstheme="minorHAnsi"/>
+                <w:color w:val="000000"/>
+                <w:sz w:val="22"/>
+                <w:szCs w:val="22"/>
+              </w:rPr>
+              <w:t>Precondition: addRecipe1 has run successfully</w:t>
+            </w:r>
+          </w:p>
+          <w:p>
+            <w:pPr>
+              <w:pStyle w:val="NormalWeb"/>
+              <w:spacing w:before="75" w:after="150"/>
+              <w:textAlignment w:val="baseline"/>
+              <w:rPr>
+                <w:rFonts w:asciiTheme="minorHAnsi" w:hAnsiTheme="minorHAnsi" w:cstheme="minorHAnsi"/>
+                <w:color w:val="000000"/>
+                <w:sz w:val="22"/>
+                <w:szCs w:val="22"/>
+              </w:rPr>
+            </w:pPr>
+            <w:r>
+              <w:rPr>
+                <w:rFonts w:asciiTheme="minorHAnsi" w:hAnsiTheme="minorHAnsi" w:cstheme="minorHAnsi"/>
+                <w:color w:val="000000"/>
+                <w:sz w:val="22"/>
+                <w:szCs w:val="22"/>
+              </w:rPr>
+              <w:t> </w:t>
+            </w:r>
+            <w:r>
+              <w:rPr>
+                <w:rFonts w:asciiTheme="minorHAnsi" w:hAnsiTheme="minorHAnsi" w:cstheme="minorHAnsi"/>
+                <w:color w:val="000000"/>
+                <w:sz w:val="22"/>
+                <w:szCs w:val="22"/>
+              </w:rPr>
+              <w:br/>
+              <w:t>Click link to "Edit a Recipe"</w:t>
+            </w:r>
+            <w:r>
+              <w:rPr>
+                <w:rFonts w:asciiTheme="minorHAnsi" w:hAnsiTheme="minorHAnsi" w:cstheme="minorHAnsi"/>
+                <w:color w:val="000000"/>
+                <w:sz w:val="22"/>
+                <w:szCs w:val="22"/>
+              </w:rPr>
+              <w:br/>
+              <w:t>Select: Coffee </w:t>
+            </w:r>
+            <w:r>
+              <w:rPr>
+                <w:rFonts w:asciiTheme="minorHAnsi" w:hAnsiTheme="minorHAnsi" w:cstheme="minorHAnsi"/>
+                <w:color w:val="000000"/>
+                <w:sz w:val="22"/>
+                <w:szCs w:val="22"/>
+              </w:rPr>
+              <w:br/>
+              <w:t>Enter the following: </w:t>
+            </w:r>
+            <w:r>
+              <w:rPr>
+                <w:rFonts w:asciiTheme="minorHAnsi" w:hAnsiTheme="minorHAnsi" w:cstheme="minorHAnsi"/>
+                <w:color w:val="000000"/>
+                <w:sz w:val="22"/>
+                <w:szCs w:val="22"/>
+              </w:rPr>
+              <w:br/>
+              <w:t>Price: 70</w:t>
+            </w:r>
+            <w:r>
+              <w:rPr>
+                <w:rFonts w:asciiTheme="minorHAnsi" w:hAnsiTheme="minorHAnsi" w:cstheme="minorHAnsi"/>
+                <w:color w:val="000000"/>
+                <w:sz w:val="22"/>
+                <w:szCs w:val="22"/>
+              </w:rPr>
+              <w:br/>
+              <w:t>Coffee: 3</w:t>
+            </w:r>
+            <w:r>
+              <w:rPr>
+                <w:rFonts w:asciiTheme="minorHAnsi" w:hAnsiTheme="minorHAnsi" w:cstheme="minorHAnsi"/>
+                <w:color w:val="000000"/>
+                <w:sz w:val="22"/>
+                <w:szCs w:val="22"/>
+              </w:rPr>
+              <w:br/>
+              <w:t>Milk: 1</w:t>
+            </w:r>
+            <w:r>
+              <w:rPr>
+                <w:rFonts w:asciiTheme="minorHAnsi" w:hAnsiTheme="minorHAnsi" w:cstheme="minorHAnsi"/>
+                <w:color w:val="000000"/>
+                <w:sz w:val="22"/>
+                <w:szCs w:val="22"/>
+              </w:rPr>
+              <w:br/>
+              <w:t>Sugar: 1</w:t>
+            </w:r>
+            <w:r>
+              <w:rPr>
+                <w:rFonts w:asciiTheme="minorHAnsi" w:hAnsiTheme="minorHAnsi" w:cstheme="minorHAnsi"/>
+                <w:color w:val="000000"/>
+                <w:sz w:val="22"/>
+                <w:szCs w:val="22"/>
+              </w:rPr>
+              <w:br/>
+              <w:t xml:space="preserve">Chocolate: </w:t>
+            </w:r>
+            <w:r>
+              <w:rPr>
+                <w:rFonts w:asciiTheme="minorHAnsi" w:hAnsiTheme="minorHAnsi" w:cstheme="minorHAnsi"/>
+                <w:color w:val="000000"/>
+                <w:sz w:val="22"/>
+                <w:szCs w:val="22"/>
+              </w:rPr>
+              <w:t>-1</w:t>
+            </w:r>
+            <w:r>
+              <w:rPr>
+                <w:rFonts w:asciiTheme="minorHAnsi" w:hAnsiTheme="minorHAnsi" w:cstheme="minorHAnsi"/>
+                <w:color w:val="000000"/>
+                <w:sz w:val="22"/>
+                <w:szCs w:val="22"/>
+              </w:rPr>
+              <w:t> </w:t>
+            </w:r>
+            <w:r>
+              <w:rPr>
+                <w:rFonts w:asciiTheme="minorHAnsi" w:hAnsiTheme="minorHAnsi" w:cstheme="minorHAnsi"/>
+                <w:color w:val="000000"/>
+                <w:sz w:val="22"/>
+                <w:szCs w:val="22"/>
+              </w:rPr>
+              <w:br/>
+            </w:r>
+            <w:r>
+              <w:rPr>
+                <w:rFonts w:asciiTheme="minorHAnsi" w:hAnsiTheme="minorHAnsi" w:cstheme="minorHAnsi"/>
+                <w:color w:val="000000"/>
+                <w:sz w:val="22"/>
+                <w:szCs w:val="22"/>
+              </w:rPr>
+              <w:t>Submit</w:t>
+            </w:r>
+          </w:p>
+          <w:p>
+            <w:pPr>
+              <w:rPr>
+                <w:rFonts w:cstheme="minorHAnsi"/>
+              </w:rPr>
+            </w:pPr>
+          </w:p>
+        </w:tc>
+        <w:tc>
+          <w:tcPr>
+            <w:tcW w:w="3220" w:type="dxa"/>
+          </w:tcPr>
+          <w:p>
+            <w:pPr>
+              <w:rPr>
+                <w:rFonts w:cstheme="minorHAnsi"/>
+              </w:rPr>
+            </w:pPr>
+            <w:r>
+              <w:rPr>
+                <w:rFonts w:cstheme="minorHAnsi"/>
+              </w:rPr>
+              <w:t xml:space="preserve">Message “Error while editing recipe” appears and the fields are </w:t>
+            </w:r>
+            <w:r>
+              <w:rPr>
+                <w:rFonts w:cstheme="minorHAnsi"/>
+              </w:rPr>
+              <w:t xml:space="preserve">not </w:t>
+            </w:r>
+            <w:r>
+              <w:rPr>
+                <w:rFonts w:cstheme="minorHAnsi"/>
+              </w:rPr>
+              <w:t>reset.</w:t>
+            </w:r>
+          </w:p>
+          <w:p>
+            <w:pPr>
+              <w:rPr>
+                <w:rFonts w:cstheme="minorHAnsi"/>
+              </w:rPr>
+            </w:pPr>
+          </w:p>
+          <w:p>
+            <w:pPr>
+              <w:rPr>
+                <w:rFonts w:cstheme="minorHAnsi"/>
+              </w:rPr>
+            </w:pPr>
+            <w:r>
+              <w:rPr>
+                <w:rFonts w:cstheme="minorHAnsi"/>
+              </w:rPr>
+              <w:t>The recipe is not edited.</w:t>
+            </w:r>
+          </w:p>
+        </w:tc>
+        <w:tc>
+          <w:tcPr>
+            <w:tcW w:w="2861" w:type="dxa"/>
+          </w:tcPr>
+          <w:p>
+            <w:pPr>
+              <w:rPr>
+                <w:rFonts w:cstheme="minorHAnsi"/>
+              </w:rPr>
+            </w:pPr>
+          </w:p>
+        </w:tc>
+      </w:tr>
+      <w:tr>
+        <w:tc>
+          <w:tcPr>
+            <w:tcW w:w="1435" w:type="dxa"/>
+          </w:tcPr>
+          <w:p>
+            <w:pPr>
+              <w:rPr>
+                <w:rFonts w:cstheme="minorHAnsi"/>
+              </w:rPr>
+            </w:pPr>
+            <w:r>
+              <w:rPr>
+                <w:rFonts w:cstheme="minorHAnsi"/>
+              </w:rPr>
+              <w:t>editRecipe12:</w:t>
+            </w:r>
+            <w:r>
+              <w:rPr>
+                <w:rFonts w:cstheme="minorHAnsi"/>
+              </w:rPr>
+              <w:br/>
+            </w:r>
+            <w:r>
+              <w:rPr>
+                <w:rFonts w:cstheme="minorHAnsi"/>
+              </w:rPr>
+              <w:br/>
+              <w:t>concurrent user conflict</w:t>
+            </w:r>
+          </w:p>
+        </w:tc>
+        <w:tc>
+          <w:tcPr>
+            <w:tcW w:w="1834" w:type="dxa"/>
+          </w:tcPr>
+          <w:p>
+            <w:pPr>
+              <w:pStyle w:val="NormalWeb"/>
+              <w:spacing w:before="75" w:after="150"/>
+              <w:textAlignment w:val="baseline"/>
+              <w:rPr>
+                <w:rFonts w:asciiTheme="minorHAnsi" w:hAnsiTheme="minorHAnsi" w:cstheme="minorHAnsi"/>
+                <w:color w:val="000000"/>
+                <w:sz w:val="22"/>
+                <w:szCs w:val="22"/>
+              </w:rPr>
+            </w:pPr>
+            <w:r>
+              <w:rPr>
+                <w:rFonts w:asciiTheme="minorHAnsi" w:hAnsiTheme="minorHAnsi" w:cstheme="minorHAnsi"/>
+                <w:color w:val="000000"/>
+                <w:sz w:val="22"/>
+                <w:szCs w:val="22"/>
+              </w:rPr>
+              <w:t>Precondition: addRecipe1 has run successfully </w:t>
+            </w:r>
+          </w:p>
+          <w:p>
+            <w:pPr>
+              <w:pStyle w:val="NormalWeb"/>
+              <w:spacing w:before="75" w:after="150"/>
+              <w:textAlignment w:val="baseline"/>
+              <w:rPr>
+                <w:rFonts w:asciiTheme="minorHAnsi" w:hAnsiTheme="minorHAnsi" w:cstheme="minorHAnsi"/>
+                <w:color w:val="000000"/>
+                <w:sz w:val="22"/>
+                <w:szCs w:val="22"/>
+              </w:rPr>
+            </w:pPr>
+            <w:r>
+              <w:rPr>
+                <w:rFonts w:asciiTheme="minorHAnsi" w:hAnsiTheme="minorHAnsi" w:cstheme="minorHAnsi"/>
+                <w:color w:val="000000"/>
+                <w:sz w:val="22"/>
+                <w:szCs w:val="22"/>
+              </w:rPr>
+              <w:t>User #1:</w:t>
+            </w:r>
+            <w:r>
+              <w:rPr>
+                <w:rFonts w:asciiTheme="minorHAnsi" w:hAnsiTheme="minorHAnsi" w:cstheme="minorHAnsi"/>
+                <w:color w:val="000000"/>
+                <w:sz w:val="22"/>
+                <w:szCs w:val="22"/>
+              </w:rPr>
+              <w:br/>
+            </w:r>
+            <w:r>
+              <w:rPr>
+                <w:rFonts w:asciiTheme="minorHAnsi" w:hAnsiTheme="minorHAnsi" w:cstheme="minorHAnsi"/>
+                <w:color w:val="000000"/>
+                <w:sz w:val="22"/>
+                <w:szCs w:val="22"/>
+              </w:rPr>
+              <w:t>Click link to "Edit a Recipe"</w:t>
+            </w:r>
+            <w:r>
+              <w:rPr>
+                <w:rFonts w:asciiTheme="minorHAnsi" w:hAnsiTheme="minorHAnsi" w:cstheme="minorHAnsi"/>
+                <w:color w:val="000000"/>
+                <w:sz w:val="22"/>
+                <w:szCs w:val="22"/>
+              </w:rPr>
+              <w:br/>
+              <w:t>Select: Coffee </w:t>
+            </w:r>
+            <w:r>
+              <w:rPr>
+                <w:rFonts w:asciiTheme="minorHAnsi" w:hAnsiTheme="minorHAnsi" w:cstheme="minorHAnsi"/>
+                <w:color w:val="000000"/>
+                <w:sz w:val="22"/>
+                <w:szCs w:val="22"/>
+              </w:rPr>
+              <w:br/>
+            </w:r>
+            <w:r>
+              <w:rPr>
+                <w:rFonts w:asciiTheme="minorHAnsi" w:hAnsiTheme="minorHAnsi" w:cstheme="minorHAnsi"/>
+                <w:color w:val="000000"/>
+                <w:sz w:val="22"/>
+                <w:szCs w:val="22"/>
+              </w:rPr>
+              <w:br/>
+              <w:t>User #2:</w:t>
+            </w:r>
+            <w:r>
+              <w:rPr>
+                <w:rFonts w:asciiTheme="minorHAnsi" w:hAnsiTheme="minorHAnsi" w:cstheme="minorHAnsi"/>
+                <w:color w:val="000000"/>
+                <w:sz w:val="22"/>
+                <w:szCs w:val="22"/>
+              </w:rPr>
+              <w:br/>
+              <w:t>Click link to “Delete Recipe”</w:t>
+            </w:r>
+            <w:r>
+              <w:rPr>
+                <w:rFonts w:asciiTheme="minorHAnsi" w:hAnsiTheme="minorHAnsi" w:cstheme="minorHAnsi"/>
+                <w:color w:val="000000"/>
+                <w:sz w:val="22"/>
+                <w:szCs w:val="22"/>
+              </w:rPr>
+              <w:br/>
+              <w:t>Select: Coffee</w:t>
+            </w:r>
+            <w:r>
+              <w:rPr>
+                <w:rFonts w:asciiTheme="minorHAnsi" w:hAnsiTheme="minorHAnsi" w:cstheme="minorHAnsi"/>
+                <w:color w:val="000000"/>
+                <w:sz w:val="22"/>
+                <w:szCs w:val="22"/>
+              </w:rPr>
+              <w:br/>
+              <w:t>Delete</w:t>
+            </w:r>
+            <w:r>
+              <w:rPr>
+                <w:rFonts w:asciiTheme="minorHAnsi" w:hAnsiTheme="minorHAnsi" w:cstheme="minorHAnsi"/>
+                <w:color w:val="000000"/>
+                <w:sz w:val="22"/>
+                <w:szCs w:val="22"/>
+              </w:rPr>
+              <w:br/>
+            </w:r>
+            <w:r>
+              <w:rPr>
+                <w:rFonts w:asciiTheme="minorHAnsi" w:hAnsiTheme="minorHAnsi" w:cstheme="minorHAnsi"/>
+                <w:color w:val="000000"/>
+                <w:sz w:val="22"/>
+                <w:szCs w:val="22"/>
+              </w:rPr>
+              <w:br/>
+              <w:t>Enter the following: </w:t>
+            </w:r>
+            <w:r>
+              <w:rPr>
+                <w:rFonts w:asciiTheme="minorHAnsi" w:hAnsiTheme="minorHAnsi" w:cstheme="minorHAnsi"/>
+                <w:color w:val="000000"/>
+                <w:sz w:val="22"/>
+                <w:szCs w:val="22"/>
+              </w:rPr>
+              <w:br/>
+              <w:t>Price: 70</w:t>
+            </w:r>
+            <w:r>
+              <w:rPr>
+                <w:rFonts w:asciiTheme="minorHAnsi" w:hAnsiTheme="minorHAnsi" w:cstheme="minorHAnsi"/>
+                <w:color w:val="000000"/>
+                <w:sz w:val="22"/>
+                <w:szCs w:val="22"/>
+              </w:rPr>
+              <w:br/>
+              <w:t>Coffee: 3</w:t>
+            </w:r>
+            <w:r>
+              <w:rPr>
+                <w:rFonts w:asciiTheme="minorHAnsi" w:hAnsiTheme="minorHAnsi" w:cstheme="minorHAnsi"/>
+                <w:color w:val="000000"/>
+                <w:sz w:val="22"/>
+                <w:szCs w:val="22"/>
+              </w:rPr>
+              <w:br/>
+              <w:t>Milk: 1</w:t>
+            </w:r>
+            <w:r>
+              <w:rPr>
+                <w:rFonts w:asciiTheme="minorHAnsi" w:hAnsiTheme="minorHAnsi" w:cstheme="minorHAnsi"/>
+                <w:color w:val="000000"/>
+                <w:sz w:val="22"/>
+                <w:szCs w:val="22"/>
+              </w:rPr>
+              <w:br/>
+              <w:t>Sugar: 1</w:t>
+            </w:r>
+            <w:r>
+              <w:rPr>
+                <w:rFonts w:asciiTheme="minorHAnsi" w:hAnsiTheme="minorHAnsi" w:cstheme="minorHAnsi"/>
+                <w:color w:val="000000"/>
+                <w:sz w:val="22"/>
+                <w:szCs w:val="22"/>
+              </w:rPr>
+              <w:br/>
+              <w:t>Chocolate: 0 </w:t>
+            </w:r>
+            <w:r>
+              <w:rPr>
+                <w:rFonts w:asciiTheme="minorHAnsi" w:hAnsiTheme="minorHAnsi" w:cstheme="minorHAnsi"/>
+                <w:color w:val="000000"/>
+                <w:sz w:val="22"/>
+                <w:szCs w:val="22"/>
+              </w:rPr>
+              <w:br/>
+            </w:r>
+            <w:r>
+              <w:rPr>
+                <w:rFonts w:asciiTheme="minorHAnsi" w:hAnsiTheme="minorHAnsi" w:cstheme="minorHAnsi"/>
+                <w:color w:val="000000"/>
+                <w:sz w:val="22"/>
+                <w:szCs w:val="22"/>
+              </w:rPr>
+              <w:t>Submit</w:t>
+            </w:r>
+          </w:p>
+          <w:p>
+            <w:pPr>
+              <w:pStyle w:val="NormalWeb"/>
+              <w:spacing w:before="75" w:after="150"/>
+              <w:textAlignment w:val="baseline"/>
+              <w:rPr>
+                <w:rFonts w:asciiTheme="minorHAnsi" w:hAnsiTheme="minorHAnsi" w:cstheme="minorHAnsi"/>
+                <w:color w:val="000000"/>
+                <w:sz w:val="22"/>
+                <w:szCs w:val="22"/>
+              </w:rPr>
+            </w:pPr>
+          </w:p>
+        </w:tc>
+        <w:tc>
+          <w:tcPr>
+            <w:tcW w:w="3220" w:type="dxa"/>
+          </w:tcPr>
+          <w:p>
+            <w:pPr>
+              <w:rPr>
+                <w:rFonts w:cstheme="minorHAnsi"/>
+              </w:rPr>
+            </w:pPr>
+            <w:r>
+              <w:rPr>
+                <w:rFonts w:cstheme="minorHAnsi"/>
+              </w:rPr>
+              <w:t xml:space="preserve">Message “Error while editing recipe” appears and the fields are </w:t>
+            </w:r>
+            <w:r>
+              <w:rPr>
+                <w:rFonts w:cstheme="minorHAnsi"/>
+              </w:rPr>
+              <w:t xml:space="preserve">not </w:t>
+            </w:r>
+            <w:r>
+              <w:rPr>
+                <w:rFonts w:cstheme="minorHAnsi"/>
+              </w:rPr>
+              <w:t>reset.</w:t>
+            </w:r>
+          </w:p>
+          <w:p>
+            <w:pPr>
+              <w:rPr>
+                <w:rFonts w:cstheme="minorHAnsi"/>
+              </w:rPr>
+            </w:pPr>
+          </w:p>
+          <w:p>
+            <w:pPr>
+              <w:rPr>
+                <w:rFonts w:cstheme="minorHAnsi"/>
+              </w:rPr>
+            </w:pPr>
+            <w:r>
+              <w:rPr>
+                <w:rFonts w:cstheme="minorHAnsi"/>
+              </w:rPr>
+              <w:t>The recipe is not edited.</w:t>
+            </w:r>
+          </w:p>
+        </w:tc>
+        <w:tc>
+          <w:tcPr>
+            <w:tcW w:w="2861" w:type="dxa"/>
+          </w:tcPr>
+          <w:p>
+            <w:pPr>
+              <w:rPr>
+                <w:rFonts w:cstheme="minorHAnsi"/>
+              </w:rPr>
+            </w:pPr>
+          </w:p>
         </w:tc>
       </w:tr>
     </w:tbl>
-    <w:p/>
+    <w:p>
+      <w:pPr>
+        <w:rPr>
+          <w:rFonts w:cstheme="minorHAnsi"/>
+        </w:rPr>
+      </w:pPr>
+    </w:p>
     <w:sectPr>
       <w:pgSz w:w="12240" w:h="15840"/>
       <w:pgMar w:top="1440" w:right="1440" w:bottom="1440" w:left="1440" w:header="720" w:footer="720" w:gutter="0"/>
@@ -968,6 +3831,23 @@
       </w:tblBorders>
     </w:tblPr>
   </w:style>
+  <w:style w:type="paragraph" w:styleId="NormalWeb">
+    <w:name w:val="Normal (Web)"/>
+    <w:basedOn w:val="Normal"/>
+    <w:uiPriority w:val="99"/>
+    <w:semiHidden/>
+    <w:unhideWhenUsed/>
+    <w:rsid w:val="00221AC3"/>
+    <w:pPr>
+      <w:spacing w:before="100" w:beforeAutospacing="1" w:after="100" w:afterAutospacing="1" w:line="240" w:lineRule="auto"/>
+    </w:pPr>
+    <w:rPr>
+      <w:rFonts w:ascii="Times New Roman" w:eastAsia="Times New Roman" w:hAnsi="Times New Roman" w:cs="Times New Roman"/>
+      <w:sz w:val="24"/>
+      <w:szCs w:val="24"/>
+      <w:lang w:eastAsia="ja-JP"/>
+    </w:rPr>
+  </w:style>
 </w:styles>
 </file>
 

</xml_diff>